<commit_message>
Correction in CV dates.
</commit_message>
<xml_diff>
--- a/Resume-TirthankarMittra - ML_AI.docx
+++ b/Resume-TirthankarMittra - ML_AI.docx
@@ -46,20 +46,7 @@
           <w:sz w:val="20"/>
           <w:szCs w:val="20"/>
         </w:rPr>
-        <w:t xml:space="preserve">  </w:t>
-      </w:r>
-      <w:commentRangeStart w:id="0"/>
-      <w:commentRangeStart w:id="1"/>
-      <w:r>
-        <w:rPr>
-          <w:rFonts w:asciiTheme="minorHAnsi" w:hAnsiTheme="minorHAnsi" w:cstheme="minorHAnsi"/>
-          <w:b/>
-          <w:bCs/>
-          <w:color w:val="000000"/>
-          <w:sz w:val="20"/>
-          <w:szCs w:val="20"/>
-        </w:rPr>
-        <w:t> </w:t>
+        <w:t xml:space="preserve">   </w:t>
       </w:r>
       <w:r>
         <w:rPr>
@@ -80,20 +67,6 @@
           <w:szCs w:val="20"/>
         </w:rPr>
         <w:t xml:space="preserve"> </w:t>
-      </w:r>
-      <w:commentRangeEnd w:id="0"/>
-      <w:r>
-        <w:rPr>
-          <w:rStyle w:val="CommentReference"/>
-        </w:rPr>
-        <w:commentReference w:id="0"/>
-      </w:r>
-      <w:commentRangeEnd w:id="1"/>
-      <w:r>
-        <w:rPr>
-          <w:rStyle w:val="CommentReference"/>
-        </w:rPr>
-        <w:commentReference w:id="1"/>
       </w:r>
     </w:p>
     <w:p>
@@ -273,7 +246,7 @@
         </w:rPr>
         <w:t xml:space="preserve">   </w:t>
       </w:r>
-      <w:hyperlink r:id="rId10" w:history="1">
+      <w:hyperlink r:id="rId6" w:history="1">
         <w:r>
           <w:rPr>
             <w:rStyle w:val="Hyperlink"/>
@@ -302,7 +275,7 @@
           <w:szCs w:val="20"/>
         </w:rPr>
       </w:pPr>
-      <w:hyperlink r:id="rId11" w:history="1">
+      <w:hyperlink r:id="rId7" w:history="1">
         <w:r>
           <w:rPr>
             <w:rStyle w:val="Hyperlink"/>
@@ -2427,7 +2400,16 @@
           <w:sz w:val="20"/>
           <w:szCs w:val="20"/>
         </w:rPr>
-        <w:t>January 2023</w:t>
+        <w:t>January 202</w:t>
+      </w:r>
+      <w:r>
+        <w:rPr>
+          <w:rStyle w:val="fs12fw4"/>
+          <w:rFonts w:asciiTheme="minorHAnsi" w:hAnsiTheme="minorHAnsi" w:cstheme="minorHAnsi"/>
+          <w:sz w:val="20"/>
+          <w:szCs w:val="20"/>
+        </w:rPr>
+        <w:t>2</w:t>
       </w:r>
       <w:r>
         <w:rPr>
@@ -2494,7 +2476,7 @@
           <w:szCs w:val="20"/>
         </w:rPr>
       </w:pPr>
-      <w:hyperlink r:id="rId12" w:history="1">
+      <w:hyperlink r:id="rId8" w:history="1">
         <w:r>
           <w:rPr>
             <w:rStyle w:val="Hyperlink"/>
@@ -2715,7 +2697,7 @@
           <w:szCs w:val="10"/>
         </w:rPr>
       </w:pPr>
-      <w:bookmarkStart w:id="2" w:name="_Hlk154216513"/>
+      <w:bookmarkStart w:id="0" w:name="_Hlk154216513"/>
     </w:p>
     <w:p>
       <w:pPr>
@@ -2791,7 +2773,7 @@
           <w:sz w:val="20"/>
           <w:szCs w:val="20"/>
         </w:rPr>
-        <w:t xml:space="preserve">              </w:t>
+        <w:t xml:space="preserve">          </w:t>
       </w:r>
       <w:r>
         <w:rPr>
@@ -2818,7 +2800,16 @@
           <w:sz w:val="20"/>
           <w:szCs w:val="20"/>
         </w:rPr>
-        <w:t>2022</w:t>
+        <w:t>202</w:t>
+      </w:r>
+      <w:r>
+        <w:rPr>
+          <w:rStyle w:val="fs12fw4"/>
+          <w:rFonts w:asciiTheme="minorHAnsi" w:hAnsiTheme="minorHAnsi" w:cstheme="minorHAnsi"/>
+          <w:sz w:val="20"/>
+          <w:szCs w:val="20"/>
+        </w:rPr>
+        <w:t>3</w:t>
       </w:r>
       <w:r>
         <w:rPr>
@@ -2827,7 +2818,34 @@
           <w:sz w:val="20"/>
           <w:szCs w:val="20"/>
         </w:rPr>
-        <w:t xml:space="preserve"> – October 2022</w:t>
+        <w:t xml:space="preserve"> – </w:t>
+      </w:r>
+      <w:r>
+        <w:rPr>
+          <w:rStyle w:val="fs12fw4overflow-hidden"/>
+          <w:rFonts w:asciiTheme="minorHAnsi" w:hAnsiTheme="minorHAnsi" w:cstheme="minorHAnsi"/>
+          <w:sz w:val="20"/>
+          <w:szCs w:val="20"/>
+        </w:rPr>
+        <w:t>December</w:t>
+      </w:r>
+      <w:r>
+        <w:rPr>
+          <w:rStyle w:val="fs12fw4overflow-hidden"/>
+          <w:rFonts w:asciiTheme="minorHAnsi" w:hAnsiTheme="minorHAnsi" w:cstheme="minorHAnsi"/>
+          <w:sz w:val="20"/>
+          <w:szCs w:val="20"/>
+        </w:rPr>
+        <w:t xml:space="preserve"> 202</w:t>
+      </w:r>
+      <w:r>
+        <w:rPr>
+          <w:rStyle w:val="fs12fw4overflow-hidden"/>
+          <w:rFonts w:asciiTheme="minorHAnsi" w:hAnsiTheme="minorHAnsi" w:cstheme="minorHAnsi"/>
+          <w:sz w:val="20"/>
+          <w:szCs w:val="20"/>
+        </w:rPr>
+        <w:t>3</w:t>
       </w:r>
       <w:r>
         <w:rPr>
@@ -2842,7 +2860,7 @@
         <w:t xml:space="preserve">                                                                    </w:t>
       </w:r>
     </w:p>
-    <w:bookmarkEnd w:id="2"/>
+    <w:bookmarkEnd w:id="0"/>
     <w:p>
       <w:pPr>
         <w:tabs>
@@ -2885,7 +2903,20 @@
           <w:sz w:val="20"/>
           <w:szCs w:val="20"/>
         </w:rPr>
-        <w:t xml:space="preserve"> Reseacher</w:t>
+        <w:t xml:space="preserve"> </w:t>
+      </w:r>
+      <w:r>
+        <w:rPr>
+          <w:rStyle w:val="fs12fw6fsioverflow-hidden"/>
+          <w:rFonts w:asciiTheme="minorHAnsi" w:hAnsiTheme="minorHAnsi" w:cstheme="minorHAnsi"/>
+          <w:b/>
+          <w:bCs/>
+          <w:i/>
+          <w:iCs/>
+          <w:sz w:val="20"/>
+          <w:szCs w:val="20"/>
+        </w:rPr>
+        <w:t>Researcher</w:t>
       </w:r>
     </w:p>
     <w:p>
@@ -2904,7 +2935,7 @@
           <w:szCs w:val="20"/>
         </w:rPr>
       </w:pPr>
-      <w:hyperlink r:id="rId13" w:history="1">
+      <w:hyperlink r:id="rId9" w:history="1">
         <w:r>
           <w:rPr>
             <w:rStyle w:val="Hyperlink"/>
@@ -3247,7 +3278,7 @@
           <w:szCs w:val="20"/>
         </w:rPr>
       </w:pPr>
-      <w:hyperlink r:id="rId14" w:history="1">
+      <w:hyperlink r:id="rId10" w:history="1">
         <w:r>
           <w:rPr>
             <w:rStyle w:val="Hyperlink"/>
@@ -4029,7 +4060,7 @@
           <w:szCs w:val="20"/>
         </w:rPr>
       </w:pPr>
-      <w:hyperlink r:id="rId15" w:history="1">
+      <w:hyperlink r:id="rId11" w:history="1">
         <w:r>
           <w:rPr>
             <w:rStyle w:val="Hyperlink"/>
@@ -4268,7 +4299,7 @@
         </w:rPr>
         <w:t xml:space="preserve"> for my contributions to the 5G project. </w:t>
       </w:r>
-      <w:hyperlink r:id="rId16" w:history="1">
+      <w:hyperlink r:id="rId12" w:history="1">
         <w:r>
           <w:rPr>
             <w:rStyle w:val="Hyperlink"/>
@@ -4306,7 +4337,7 @@
         </w:rPr>
         <w:t>• </w:t>
       </w:r>
-      <w:bookmarkStart w:id="3" w:name="_Hlk154217328"/>
+      <w:bookmarkStart w:id="1" w:name="_Hlk154217328"/>
       <w:r>
         <w:rPr>
           <w:rFonts w:asciiTheme="minorHAnsi" w:hAnsiTheme="minorHAnsi" w:cstheme="minorHAnsi"/>
@@ -4341,7 +4372,7 @@
         </w:rPr>
         <w:t xml:space="preserve"> in the April Challenge 2019. </w:t>
       </w:r>
-      <w:bookmarkEnd w:id="3"/>
+      <w:bookmarkEnd w:id="1"/>
       <w:r>
         <w:rPr>
           <w:rFonts w:asciiTheme="minorHAnsi" w:hAnsiTheme="minorHAnsi" w:cstheme="minorHAnsi"/>
@@ -4443,98 +4474,6 @@
     </w:sectPr>
   </w:body>
 </w:document>
-</file>
-
-<file path=word/comments.xml><?xml version="1.0" encoding="utf-8"?>
-<w:comments xmlns:wpc="http://schemas.microsoft.com/office/word/2010/wordprocessingCanvas" xmlns:cx="http://schemas.microsoft.com/office/drawing/2014/chartex" xmlns:cx1="http://schemas.microsoft.com/office/drawing/2015/9/8/chartex" xmlns:cx2="http://schemas.microsoft.com/office/drawing/2015/10/21/chartex" xmlns:cx3="http://schemas.microsoft.com/office/drawing/2016/5/9/chartex" xmlns:cx4="http://schemas.microsoft.com/office/drawing/2016/5/10/chartex" xmlns:cx5="http://schemas.microsoft.com/office/drawing/2016/5/11/chartex" xmlns:cx6="http://schemas.microsoft.com/office/drawing/2016/5/12/chartex" xmlns:cx7="http://schemas.microsoft.com/office/drawing/2016/5/13/chartex" xmlns:cx8="http://schemas.microsoft.com/office/drawing/2016/5/14/chartex" xmlns:mc="http://schemas.openxmlformats.org/markup-compatibility/2006" xmlns:aink="http://schemas.microsoft.com/office/drawing/2016/ink" xmlns:am3d="http://schemas.microsoft.com/office/drawing/2017/model3d" xmlns:o="urn:schemas-microsoft-com:office:office" xmlns:oel="http://schemas.microsoft.com/office/2019/extlst" xmlns:r="http://schemas.openxmlformats.org/officeDocument/2006/relationships" xmlns:m="http://schemas.openxmlformats.org/officeDocument/2006/math" xmlns:v="urn:schemas-microsoft-com:vml" xmlns:wp14="http://schemas.microsoft.com/office/word/2010/wordprocessingDrawing" xmlns:wp="http://schemas.openxmlformats.org/drawingml/2006/wordprocessingDrawing" xmlns:w10="urn:schemas-microsoft-com:office:word" xmlns:w="http://schemas.openxmlformats.org/wordprocessingml/2006/main" xmlns:w14="http://schemas.microsoft.com/office/word/2010/wordml" xmlns:w15="http://schemas.microsoft.com/office/word/2012/wordml" xmlns:w16cex="http://schemas.microsoft.com/office/word/2018/wordml/cex" xmlns:w16cid="http://schemas.microsoft.com/office/word/2016/wordml/cid" xmlns:w16="http://schemas.microsoft.com/office/word/2018/wordml" xmlns:w16sdtdh="http://schemas.microsoft.com/office/word/2020/wordml/sdtdatahash" xmlns:w16se="http://schemas.microsoft.com/office/word/2015/wordml/symex" xmlns:wpg="http://schemas.microsoft.com/office/word/2010/wordprocessingGroup" xmlns:wpi="http://schemas.microsoft.com/office/word/2010/wordprocessingInk" xmlns:wne="http://schemas.microsoft.com/office/word/2006/wordml" xmlns:wps="http://schemas.microsoft.com/office/word/2010/wordprocessingShape" mc:Ignorable="w14 w15 w16se w16cid w16 w16cex w16sdtdh wp14">
-  <w:comment w:id="0" w:author="Vandana Thambi" w:date="2024-01-02T21:42:00Z" w:initials="VT">
-    <w:p>
-      <w:pPr>
-        <w:pStyle w:val="CommentText"/>
-      </w:pPr>
-      <w:r>
-        <w:rPr>
-          <w:rStyle w:val="CommentReference"/>
-        </w:rPr>
-        <w:annotationRef/>
-      </w:r>
-      <w:r>
-        <w:t>See if you can reduce the resume size to a single page. Unless there is more than 10 yrs of professional experience involved, it is safer to stick to a single page resume.</w:t>
-      </w:r>
-    </w:p>
-    <w:p>
-      <w:pPr>
-        <w:pStyle w:val="CommentText"/>
-      </w:pPr>
-    </w:p>
-    <w:p>
-      <w:pPr>
-        <w:pStyle w:val="CommentText"/>
-      </w:pPr>
-      <w:r>
-        <w:t>Recruiters barely have time to glance through single page resumes, let alone 2</w:t>
-      </w:r>
-    </w:p>
-    <w:p>
-      <w:pPr>
-        <w:pStyle w:val="CommentText"/>
-      </w:pPr>
-    </w:p>
-    <w:p>
-      <w:pPr>
-        <w:pStyle w:val="CommentText"/>
-      </w:pPr>
-      <w:r>
-        <w:t>This is my suggestion based on the industry standards.</w:t>
-      </w:r>
-    </w:p>
-  </w:comment>
-  <w:comment w:id="1" w:author="Tirthankar Mittra" w:date="2024-01-02T18:28:00Z" w:initials="TM">
-    <w:p>
-      <w:pPr>
-        <w:pStyle w:val="CommentText"/>
-      </w:pPr>
-      <w:r>
-        <w:rPr>
-          <w:rStyle w:val="CommentReference"/>
-        </w:rPr>
-        <w:annotationRef/>
-      </w:r>
-      <w:r>
-        <w:t xml:space="preserve">I know it’s ideal to have a 1 page resume’ but at this point I am not sure how to reduce it. </w:t>
-      </w:r>
-      <w:r>
-        <w:br/>
-        <w:t xml:space="preserve">Reducing margin size to 0.25 throws errors in ATS. Let’s just move forward with this version. </w:t>
-      </w:r>
-      <w:r>
-        <w:br/>
-        <w:t>I have made certain texts bold so that while HR scans my resume only those keywords appear, it becomes easier for them to parse my resume.</w:t>
-      </w:r>
-    </w:p>
-  </w:comment>
-</w:comments>
-</file>
-
-<file path=word/commentsExtended.xml><?xml version="1.0" encoding="utf-8"?>
-<w15:commentsEx xmlns:wpc="http://schemas.microsoft.com/office/word/2010/wordprocessingCanvas" xmlns:cx="http://schemas.microsoft.com/office/drawing/2014/chartex" xmlns:cx1="http://schemas.microsoft.com/office/drawing/2015/9/8/chartex" xmlns:cx2="http://schemas.microsoft.com/office/drawing/2015/10/21/chartex" xmlns:cx3="http://schemas.microsoft.com/office/drawing/2016/5/9/chartex" xmlns:cx4="http://schemas.microsoft.com/office/drawing/2016/5/10/chartex" xmlns:cx5="http://schemas.microsoft.com/office/drawing/2016/5/11/chartex" xmlns:cx6="http://schemas.microsoft.com/office/drawing/2016/5/12/chartex" xmlns:cx7="http://schemas.microsoft.com/office/drawing/2016/5/13/chartex" xmlns:cx8="http://schemas.microsoft.com/office/drawing/2016/5/14/chartex" xmlns:mc="http://schemas.openxmlformats.org/markup-compatibility/2006" xmlns:aink="http://schemas.microsoft.com/office/drawing/2016/ink" xmlns:am3d="http://schemas.microsoft.com/office/drawing/2017/model3d" xmlns:o="urn:schemas-microsoft-com:office:office" xmlns:oel="http://schemas.microsoft.com/office/2019/extlst" xmlns:r="http://schemas.openxmlformats.org/officeDocument/2006/relationships" xmlns:m="http://schemas.openxmlformats.org/officeDocument/2006/math" xmlns:v="urn:schemas-microsoft-com:vml" xmlns:wp14="http://schemas.microsoft.com/office/word/2010/wordprocessingDrawing" xmlns:wp="http://schemas.openxmlformats.org/drawingml/2006/wordprocessingDrawing" xmlns:w10="urn:schemas-microsoft-com:office:word" xmlns:w="http://schemas.openxmlformats.org/wordprocessingml/2006/main" xmlns:w14="http://schemas.microsoft.com/office/word/2010/wordml" xmlns:w15="http://schemas.microsoft.com/office/word/2012/wordml" xmlns:w16cex="http://schemas.microsoft.com/office/word/2018/wordml/cex" xmlns:w16cid="http://schemas.microsoft.com/office/word/2016/wordml/cid" xmlns:w16="http://schemas.microsoft.com/office/word/2018/wordml" xmlns:w16sdtdh="http://schemas.microsoft.com/office/word/2020/wordml/sdtdatahash" xmlns:w16se="http://schemas.microsoft.com/office/word/2015/wordml/symex" xmlns:wpg="http://schemas.microsoft.com/office/word/2010/wordprocessingGroup" xmlns:wpi="http://schemas.microsoft.com/office/word/2010/wordprocessingInk" xmlns:wne="http://schemas.microsoft.com/office/word/2006/wordml" xmlns:wps="http://schemas.microsoft.com/office/word/2010/wordprocessingShape" mc:Ignorable="w14 w15 w16se w16cid w16 w16cex w16sdtdh wp14">
-  <w15:commentEx w15:paraId="608C52A5" w15:done="0"/>
-  <w15:commentEx w15:paraId="60538BBB" w15:paraIdParent="608C52A5" w15:done="0"/>
-</w15:commentsEx>
-</file>
-
-<file path=word/commentsExtensible.xml><?xml version="1.0" encoding="utf-8"?>
-<w16cex:commentsExtensible xmlns:wpc="http://schemas.microsoft.com/office/word/2010/wordprocessingCanvas" xmlns:cx="http://schemas.microsoft.com/office/drawing/2014/chartex" xmlns:cx1="http://schemas.microsoft.com/office/drawing/2015/9/8/chartex" xmlns:cx2="http://schemas.microsoft.com/office/drawing/2015/10/21/chartex" xmlns:cx3="http://schemas.microsoft.com/office/drawing/2016/5/9/chartex" xmlns:cx4="http://schemas.microsoft.com/office/drawing/2016/5/10/chartex" xmlns:cx5="http://schemas.microsoft.com/office/drawing/2016/5/11/chartex" xmlns:cx6="http://schemas.microsoft.com/office/drawing/2016/5/12/chartex" xmlns:cx7="http://schemas.microsoft.com/office/drawing/2016/5/13/chartex" xmlns:cx8="http://schemas.microsoft.com/office/drawing/2016/5/14/chartex" xmlns:cr="http://schemas.microsoft.com/office/comments/2020/reactions" xmlns:mc="http://schemas.openxmlformats.org/markup-compatibility/2006" xmlns:aink="http://schemas.microsoft.com/office/drawing/2016/ink" xmlns:am3d="http://schemas.microsoft.com/office/drawing/2017/model3d" xmlns:o="urn:schemas-microsoft-com:office:office" xmlns:oel="http://schemas.microsoft.com/office/2019/extlst" xmlns:r="http://schemas.openxmlformats.org/officeDocument/2006/relationships" xmlns:m="http://schemas.openxmlformats.org/officeDocument/2006/math" xmlns:v="urn:schemas-microsoft-com:vml" xmlns:wp14="http://schemas.microsoft.com/office/word/2010/wordprocessingDrawing" xmlns:wp="http://schemas.openxmlformats.org/drawingml/2006/wordprocessingDrawing" xmlns:w10="urn:schemas-microsoft-com:office:word" xmlns:w="http://schemas.openxmlformats.org/wordprocessingml/2006/main" xmlns:w14="http://schemas.microsoft.com/office/word/2010/wordml" xmlns:w15="http://schemas.microsoft.com/office/word/2012/wordml" xmlns:w16cex="http://schemas.microsoft.com/office/word/2018/wordml/cex" xmlns:w16cid="http://schemas.microsoft.com/office/word/2016/wordml/cid" xmlns:w16="http://schemas.microsoft.com/office/word/2018/wordml" xmlns:w16sdtdh="http://schemas.microsoft.com/office/word/2020/wordml/sdtdatahash" xmlns:w16se="http://schemas.microsoft.com/office/word/2015/wordml/symex" xmlns:wpg="http://schemas.microsoft.com/office/word/2010/wordprocessingGroup" xmlns:wpi="http://schemas.microsoft.com/office/word/2010/wordprocessingInk" xmlns:wne="http://schemas.microsoft.com/office/word/2006/wordml" xmlns:wps="http://schemas.microsoft.com/office/word/2010/wordprocessingShape" mc:Ignorable="w14 w15 w16se w16cid w16 w16cex w16sdtdh cr wp14">
-  <w16cex:commentExtensible w16cex:durableId="0D08D3CA" w16cex:dateUtc="2024-01-02T16:12:00Z"/>
-  <w16cex:commentExtensible w16cex:durableId="4FE31472" w16cex:dateUtc="2024-01-03T01:28:00Z"/>
-</w16cex:commentsExtensible>
-</file>
-
-<file path=word/commentsIds.xml><?xml version="1.0" encoding="utf-8"?>
-<w16cid:commentsIds xmlns:wpc="http://schemas.microsoft.com/office/word/2010/wordprocessingCanvas" xmlns:cx="http://schemas.microsoft.com/office/drawing/2014/chartex" xmlns:cx1="http://schemas.microsoft.com/office/drawing/2015/9/8/chartex" xmlns:cx2="http://schemas.microsoft.com/office/drawing/2015/10/21/chartex" xmlns:cx3="http://schemas.microsoft.com/office/drawing/2016/5/9/chartex" xmlns:cx4="http://schemas.microsoft.com/office/drawing/2016/5/10/chartex" xmlns:cx5="http://schemas.microsoft.com/office/drawing/2016/5/11/chartex" xmlns:cx6="http://schemas.microsoft.com/office/drawing/2016/5/12/chartex" xmlns:cx7="http://schemas.microsoft.com/office/drawing/2016/5/13/chartex" xmlns:cx8="http://schemas.microsoft.com/office/drawing/2016/5/14/chartex" xmlns:mc="http://schemas.openxmlformats.org/markup-compatibility/2006" xmlns:aink="http://schemas.microsoft.com/office/drawing/2016/ink" xmlns:am3d="http://schemas.microsoft.com/office/drawing/2017/model3d" xmlns:o="urn:schemas-microsoft-com:office:office" xmlns:oel="http://schemas.microsoft.com/office/2019/extlst" xmlns:r="http://schemas.openxmlformats.org/officeDocument/2006/relationships" xmlns:m="http://schemas.openxmlformats.org/officeDocument/2006/math" xmlns:v="urn:schemas-microsoft-com:vml" xmlns:wp14="http://schemas.microsoft.com/office/word/2010/wordprocessingDrawing" xmlns:wp="http://schemas.openxmlformats.org/drawingml/2006/wordprocessingDrawing" xmlns:w10="urn:schemas-microsoft-com:office:word" xmlns:w="http://schemas.openxmlformats.org/wordprocessingml/2006/main" xmlns:w14="http://schemas.microsoft.com/office/word/2010/wordml" xmlns:w15="http://schemas.microsoft.com/office/word/2012/wordml" xmlns:w16cex="http://schemas.microsoft.com/office/word/2018/wordml/cex" xmlns:w16cid="http://schemas.microsoft.com/office/word/2016/wordml/cid" xmlns:w16="http://schemas.microsoft.com/office/word/2018/wordml" xmlns:w16sdtdh="http://schemas.microsoft.com/office/word/2020/wordml/sdtdatahash" xmlns:w16se="http://schemas.microsoft.com/office/word/2015/wordml/symex" xmlns:wpg="http://schemas.microsoft.com/office/word/2010/wordprocessingGroup" xmlns:wpi="http://schemas.microsoft.com/office/word/2010/wordprocessingInk" xmlns:wne="http://schemas.microsoft.com/office/word/2006/wordml" xmlns:wps="http://schemas.microsoft.com/office/word/2010/wordprocessingShape" mc:Ignorable="w14 w15 w16se w16cid w16 w16cex w16sdtdh wp14">
-  <w16cid:commentId w16cid:paraId="608C52A5" w16cid:durableId="0D08D3CA"/>
-  <w16cid:commentId w16cid:paraId="60538BBB" w16cid:durableId="4FE31472"/>
-</w16cid:commentsIds>
 </file>
 
 <file path=word/numbering.xml><?xml version="1.0" encoding="utf-8"?>
@@ -6361,17 +6300,6 @@
     <w:abstractNumId w:val="12"/>
   </w:num>
 </w:numbering>
-</file>
-
-<file path=word/people.xml><?xml version="1.0" encoding="utf-8"?>
-<w15:people xmlns:wpc="http://schemas.microsoft.com/office/word/2010/wordprocessingCanvas" xmlns:cx="http://schemas.microsoft.com/office/drawing/2014/chartex" xmlns:cx1="http://schemas.microsoft.com/office/drawing/2015/9/8/chartex" xmlns:cx2="http://schemas.microsoft.com/office/drawing/2015/10/21/chartex" xmlns:cx3="http://schemas.microsoft.com/office/drawing/2016/5/9/chartex" xmlns:cx4="http://schemas.microsoft.com/office/drawing/2016/5/10/chartex" xmlns:cx5="http://schemas.microsoft.com/office/drawing/2016/5/11/chartex" xmlns:cx6="http://schemas.microsoft.com/office/drawing/2016/5/12/chartex" xmlns:cx7="http://schemas.microsoft.com/office/drawing/2016/5/13/chartex" xmlns:cx8="http://schemas.microsoft.com/office/drawing/2016/5/14/chartex" xmlns:mc="http://schemas.openxmlformats.org/markup-compatibility/2006" xmlns:aink="http://schemas.microsoft.com/office/drawing/2016/ink" xmlns:am3d="http://schemas.microsoft.com/office/drawing/2017/model3d" xmlns:o="urn:schemas-microsoft-com:office:office" xmlns:oel="http://schemas.microsoft.com/office/2019/extlst" xmlns:r="http://schemas.openxmlformats.org/officeDocument/2006/relationships" xmlns:m="http://schemas.openxmlformats.org/officeDocument/2006/math" xmlns:v="urn:schemas-microsoft-com:vml" xmlns:wp14="http://schemas.microsoft.com/office/word/2010/wordprocessingDrawing" xmlns:wp="http://schemas.openxmlformats.org/drawingml/2006/wordprocessingDrawing" xmlns:w10="urn:schemas-microsoft-com:office:word" xmlns:w="http://schemas.openxmlformats.org/wordprocessingml/2006/main" xmlns:w14="http://schemas.microsoft.com/office/word/2010/wordml" xmlns:w15="http://schemas.microsoft.com/office/word/2012/wordml" xmlns:w16cex="http://schemas.microsoft.com/office/word/2018/wordml/cex" xmlns:w16cid="http://schemas.microsoft.com/office/word/2016/wordml/cid" xmlns:w16="http://schemas.microsoft.com/office/word/2018/wordml" xmlns:w16sdtdh="http://schemas.microsoft.com/office/word/2020/wordml/sdtdatahash" xmlns:w16se="http://schemas.microsoft.com/office/word/2015/wordml/symex" xmlns:wpg="http://schemas.microsoft.com/office/word/2010/wordprocessingGroup" xmlns:wpi="http://schemas.microsoft.com/office/word/2010/wordprocessingInk" xmlns:wne="http://schemas.microsoft.com/office/word/2006/wordml" xmlns:wps="http://schemas.microsoft.com/office/word/2010/wordprocessingShape" mc:Ignorable="w14 w15 w16se w16cid w16 w16cex w16sdtdh wp14">
-  <w15:person w15:author="Vandana Thambi">
-    <w15:presenceInfo w15:providerId="Windows Live" w15:userId="9e8ee787c0783386"/>
-  </w15:person>
-  <w15:person w15:author="Tirthankar Mittra">
-    <w15:presenceInfo w15:providerId="AD" w15:userId="S::timi5773@colorado.edu::50390027-7d6d-4b3f-b884-87935454dc2f"/>
-  </w15:person>
-</w15:people>
 </file>
 
 <file path=word/styles.xml><?xml version="1.0" encoding="utf-8"?>

</xml_diff>

<commit_message>
Update CV with certificates.
</commit_message>
<xml_diff>
--- a/Resume-TirthankarMittra - ML_AI.docx
+++ b/Resume-TirthankarMittra - ML_AI.docx
@@ -113,18 +113,7 @@
           <w:sz w:val="20"/>
           <w:szCs w:val="20"/>
         </w:rPr>
-        <w:t xml:space="preserve">   </w:t>
-      </w:r>
-      <w:r>
-        <w:rPr>
-          <w:rFonts w:asciiTheme="minorHAnsi" w:hAnsiTheme="minorHAnsi" w:cstheme="minorHAnsi"/>
-          <w:b/>
-          <w:bCs/>
-          <w:color w:val="000000"/>
-          <w:sz w:val="20"/>
-          <w:szCs w:val="20"/>
-        </w:rPr>
-        <w:t>Experience delivering products used by 100M+ users.</w:t>
+        <w:t xml:space="preserve">   Experience delivering products used by 100M+ users.</w:t>
       </w:r>
     </w:p>
     <w:p>
@@ -586,6 +575,138 @@
         </w:rPr>
         <w:t>Computer Science</w:t>
       </w:r>
+      <w:r>
+        <w:rPr>
+          <w:rFonts w:asciiTheme="minorHAnsi" w:hAnsiTheme="minorHAnsi" w:cstheme="minorHAnsi"/>
+          <w:b/>
+          <w:bCs/>
+          <w:i/>
+          <w:iCs/>
+          <w:sz w:val="20"/>
+          <w:szCs w:val="20"/>
+        </w:rPr>
+        <w:tab/>
+      </w:r>
+      <w:r>
+        <w:rPr>
+          <w:rFonts w:asciiTheme="minorHAnsi" w:hAnsiTheme="minorHAnsi" w:cstheme="minorHAnsi"/>
+          <w:b/>
+          <w:bCs/>
+          <w:i/>
+          <w:iCs/>
+          <w:sz w:val="20"/>
+          <w:szCs w:val="20"/>
+        </w:rPr>
+        <w:tab/>
+      </w:r>
+      <w:r>
+        <w:rPr>
+          <w:rFonts w:asciiTheme="minorHAnsi" w:hAnsiTheme="minorHAnsi" w:cstheme="minorHAnsi"/>
+          <w:b/>
+          <w:bCs/>
+          <w:i/>
+          <w:iCs/>
+          <w:sz w:val="20"/>
+          <w:szCs w:val="20"/>
+        </w:rPr>
+        <w:tab/>
+      </w:r>
+      <w:r>
+        <w:rPr>
+          <w:rFonts w:asciiTheme="minorHAnsi" w:hAnsiTheme="minorHAnsi" w:cstheme="minorHAnsi"/>
+          <w:b/>
+          <w:bCs/>
+          <w:i/>
+          <w:iCs/>
+          <w:sz w:val="20"/>
+          <w:szCs w:val="20"/>
+        </w:rPr>
+        <w:tab/>
+      </w:r>
+      <w:r>
+        <w:rPr>
+          <w:rFonts w:asciiTheme="minorHAnsi" w:hAnsiTheme="minorHAnsi" w:cstheme="minorHAnsi"/>
+          <w:b/>
+          <w:bCs/>
+          <w:i/>
+          <w:iCs/>
+          <w:sz w:val="20"/>
+          <w:szCs w:val="20"/>
+        </w:rPr>
+        <w:tab/>
+      </w:r>
+      <w:r>
+        <w:rPr>
+          <w:rFonts w:asciiTheme="minorHAnsi" w:hAnsiTheme="minorHAnsi" w:cstheme="minorHAnsi"/>
+          <w:b/>
+          <w:bCs/>
+          <w:i/>
+          <w:iCs/>
+          <w:sz w:val="20"/>
+          <w:szCs w:val="20"/>
+        </w:rPr>
+        <w:tab/>
+      </w:r>
+      <w:r>
+        <w:rPr>
+          <w:rFonts w:asciiTheme="minorHAnsi" w:hAnsiTheme="minorHAnsi" w:cstheme="minorHAnsi"/>
+          <w:b/>
+          <w:bCs/>
+          <w:i/>
+          <w:iCs/>
+          <w:sz w:val="20"/>
+          <w:szCs w:val="20"/>
+        </w:rPr>
+        <w:tab/>
+      </w:r>
+      <w:r>
+        <w:rPr>
+          <w:rFonts w:asciiTheme="minorHAnsi" w:hAnsiTheme="minorHAnsi" w:cstheme="minorHAnsi"/>
+          <w:b/>
+          <w:bCs/>
+          <w:i/>
+          <w:iCs/>
+          <w:sz w:val="20"/>
+          <w:szCs w:val="20"/>
+        </w:rPr>
+        <w:tab/>
+      </w:r>
+      <w:r>
+        <w:rPr>
+          <w:rFonts w:asciiTheme="minorHAnsi" w:hAnsiTheme="minorHAnsi" w:cstheme="minorHAnsi"/>
+          <w:b/>
+          <w:bCs/>
+          <w:i/>
+          <w:iCs/>
+          <w:sz w:val="20"/>
+          <w:szCs w:val="20"/>
+        </w:rPr>
+        <w:tab/>
+      </w:r>
+      <w:r>
+        <w:rPr>
+          <w:rFonts w:asciiTheme="minorHAnsi" w:hAnsiTheme="minorHAnsi" w:cstheme="minorHAnsi"/>
+          <w:b/>
+          <w:bCs/>
+          <w:i/>
+          <w:iCs/>
+          <w:sz w:val="20"/>
+          <w:szCs w:val="20"/>
+        </w:rPr>
+        <w:tab/>
+        <w:t xml:space="preserve">   </w:t>
+      </w:r>
+      <w:r>
+        <w:rPr>
+          <w:rFonts w:asciiTheme="minorHAnsi" w:hAnsiTheme="minorHAnsi" w:cstheme="minorHAnsi"/>
+          <w:b/>
+          <w:bCs/>
+          <w:caps/>
+          <w:sz w:val="20"/>
+          <w:szCs w:val="20"/>
+        </w:rPr>
+        <w:t>GPA: 4</w:t>
+      </w:r>
     </w:p>
     <w:p>
       <w:pPr>
@@ -596,8 +717,6 @@
         <w:jc w:val="both"/>
         <w:rPr>
           <w:rFonts w:asciiTheme="minorHAnsi" w:hAnsiTheme="minorHAnsi" w:cstheme="minorHAnsi"/>
-          <w:b/>
-          <w:bCs/>
           <w:i/>
           <w:iCs/>
           <w:sz w:val="20"/>
@@ -607,24 +726,32 @@
       <w:r>
         <w:rPr>
           <w:rFonts w:asciiTheme="minorHAnsi" w:hAnsiTheme="minorHAnsi" w:cstheme="minorHAnsi"/>
-          <w:b/>
-          <w:bCs/>
-          <w:caps/>
-          <w:sz w:val="20"/>
-          <w:szCs w:val="20"/>
-        </w:rPr>
-        <w:t xml:space="preserve">GPA: </w:t>
-      </w:r>
-      <w:r>
-        <w:rPr>
-          <w:rFonts w:asciiTheme="minorHAnsi" w:hAnsiTheme="minorHAnsi" w:cstheme="minorHAnsi"/>
-          <w:b/>
-          <w:bCs/>
-          <w:caps/>
-          <w:sz w:val="20"/>
-          <w:szCs w:val="20"/>
-        </w:rPr>
-        <w:t>4</w:t>
+          <w:i/>
+          <w:iCs/>
+          <w:sz w:val="20"/>
+          <w:szCs w:val="20"/>
+        </w:rPr>
+        <w:t xml:space="preserve">Relevant coursework: </w:t>
+      </w:r>
+      <w:r>
+        <w:rPr>
+          <w:rFonts w:asciiTheme="minorHAnsi" w:hAnsiTheme="minorHAnsi" w:cstheme="minorHAnsi"/>
+          <w:i/>
+          <w:iCs/>
+          <w:sz w:val="20"/>
+          <w:szCs w:val="20"/>
+        </w:rPr>
+        <w:t>Data Center Scale Computing, Linux system administration, Computer Security and Ethical Hacking, Neural Networks &amp; Deep Learning, Deep Reinforcement Learning, Advanced Robotics, Chaotic Dynamics, Numerical Linear Algebra, Foundations of Quantum Engineering, Advanced topics in Computer Vision</w:t>
+      </w:r>
+      <w:r>
+        <w:rPr>
+          <w:rFonts w:asciiTheme="minorHAnsi" w:hAnsiTheme="minorHAnsi" w:cstheme="minorHAnsi"/>
+          <w:i/>
+          <w:iCs/>
+          <w:sz w:val="20"/>
+          <w:szCs w:val="20"/>
+        </w:rPr>
+        <w:t>.</w:t>
       </w:r>
     </w:p>
     <w:p>
@@ -636,42 +763,12 @@
         <w:jc w:val="both"/>
         <w:rPr>
           <w:rFonts w:asciiTheme="minorHAnsi" w:hAnsiTheme="minorHAnsi" w:cstheme="minorHAnsi"/>
-          <w:i/>
-          <w:iCs/>
-          <w:sz w:val="20"/>
-          <w:szCs w:val="20"/>
-        </w:rPr>
-      </w:pPr>
-      <w:r>
-        <w:rPr>
-          <w:rFonts w:asciiTheme="minorHAnsi" w:hAnsiTheme="minorHAnsi" w:cstheme="minorHAnsi"/>
-          <w:i/>
-          <w:iCs/>
-          <w:sz w:val="20"/>
-          <w:szCs w:val="20"/>
-        </w:rPr>
-        <w:t xml:space="preserve">Relevant coursework: </w:t>
-      </w:r>
-      <w:r>
-        <w:rPr>
-          <w:rFonts w:asciiTheme="minorHAnsi" w:hAnsiTheme="minorHAnsi" w:cstheme="minorHAnsi"/>
-          <w:i/>
-          <w:iCs/>
-          <w:sz w:val="20"/>
-          <w:szCs w:val="20"/>
-        </w:rPr>
-        <w:t>Data Center Scale Computing-Methods Systems &amp; Techniques, Linux system administration, Computer Security and Ethical Hacking, Neural Networks &amp; Deep Learning, Deep Reinforcement Learning, Advanced Robotics, Chaotic Dynamics, Numerical Linear Algebra, Foundations of Quantum Engineering, Advanced topics in Computer Vision</w:t>
-      </w:r>
-      <w:r>
-        <w:rPr>
-          <w:rFonts w:asciiTheme="minorHAnsi" w:hAnsiTheme="minorHAnsi" w:cstheme="minorHAnsi"/>
-          <w:i/>
-          <w:iCs/>
-          <w:sz w:val="20"/>
-          <w:szCs w:val="20"/>
-        </w:rPr>
-        <w:t>.</w:t>
-      </w:r>
+          <w:b/>
+          <w:bCs/>
+          <w:sz w:val="10"/>
+          <w:szCs w:val="10"/>
+        </w:rPr>
+      </w:pPr>
     </w:p>
     <w:p>
       <w:pPr>
@@ -684,10 +781,133 @@
           <w:rFonts w:asciiTheme="minorHAnsi" w:hAnsiTheme="minorHAnsi" w:cstheme="minorHAnsi"/>
           <w:b/>
           <w:bCs/>
-          <w:sz w:val="10"/>
-          <w:szCs w:val="10"/>
-        </w:rPr>
-      </w:pPr>
+          <w:i/>
+          <w:iCs/>
+          <w:sz w:val="20"/>
+          <w:szCs w:val="20"/>
+        </w:rPr>
+      </w:pPr>
+      <w:r>
+        <w:rPr>
+          <w:rFonts w:asciiTheme="minorHAnsi" w:hAnsiTheme="minorHAnsi" w:cstheme="minorHAnsi"/>
+          <w:b/>
+          <w:bCs/>
+          <w:caps/>
+          <w:sz w:val="20"/>
+          <w:szCs w:val="20"/>
+        </w:rPr>
+        <w:t>Jadavpur university</w:t>
+      </w:r>
+      <w:r>
+        <w:rPr>
+          <w:rFonts w:asciiTheme="minorHAnsi" w:hAnsiTheme="minorHAnsi" w:cstheme="minorHAnsi"/>
+          <w:b/>
+          <w:bCs/>
+          <w:caps/>
+          <w:sz w:val="20"/>
+          <w:szCs w:val="20"/>
+        </w:rPr>
+        <w:t xml:space="preserve"> -</w:t>
+      </w:r>
+      <w:r>
+        <w:rPr>
+          <w:rFonts w:asciiTheme="minorHAnsi" w:hAnsiTheme="minorHAnsi" w:cstheme="minorHAnsi"/>
+          <w:b/>
+          <w:bCs/>
+          <w:caps/>
+          <w:sz w:val="20"/>
+          <w:szCs w:val="20"/>
+        </w:rPr>
+        <w:t xml:space="preserve"> </w:t>
+      </w:r>
+      <w:r>
+        <w:rPr>
+          <w:rFonts w:asciiTheme="minorHAnsi" w:hAnsiTheme="minorHAnsi" w:cstheme="minorHAnsi"/>
+          <w:b/>
+          <w:bCs/>
+          <w:sz w:val="20"/>
+          <w:szCs w:val="20"/>
+        </w:rPr>
+        <w:t>Kolkata, India</w:t>
+      </w:r>
+      <w:r>
+        <w:rPr>
+          <w:rFonts w:asciiTheme="minorHAnsi" w:hAnsiTheme="minorHAnsi" w:cstheme="minorHAnsi"/>
+          <w:b/>
+          <w:bCs/>
+          <w:sz w:val="20"/>
+          <w:szCs w:val="20"/>
+        </w:rPr>
+        <w:t xml:space="preserve">, </w:t>
+      </w:r>
+      <w:r>
+        <w:rPr>
+          <w:rFonts w:asciiTheme="minorHAnsi" w:hAnsiTheme="minorHAnsi" w:cstheme="minorHAnsi"/>
+          <w:b/>
+          <w:bCs/>
+          <w:sz w:val="20"/>
+          <w:szCs w:val="20"/>
+        </w:rPr>
+        <w:t>Ranked 9</w:t>
+      </w:r>
+      <w:r>
+        <w:rPr>
+          <w:rFonts w:asciiTheme="minorHAnsi" w:hAnsiTheme="minorHAnsi" w:cstheme="minorHAnsi"/>
+          <w:b/>
+          <w:bCs/>
+          <w:sz w:val="20"/>
+          <w:szCs w:val="20"/>
+          <w:vertAlign w:val="superscript"/>
+        </w:rPr>
+        <w:t>th</w:t>
+      </w:r>
+      <w:r>
+        <w:rPr>
+          <w:rFonts w:asciiTheme="minorHAnsi" w:hAnsiTheme="minorHAnsi" w:cstheme="minorHAnsi"/>
+          <w:b/>
+          <w:bCs/>
+          <w:sz w:val="20"/>
+          <w:szCs w:val="20"/>
+        </w:rPr>
+        <w:t xml:space="preserve"> in engineering ~ 2017 HRD ministry report.</w:t>
+      </w:r>
+      <w:r>
+        <w:rPr>
+          <w:rFonts w:asciiTheme="minorHAnsi" w:hAnsiTheme="minorHAnsi" w:cstheme="minorHAnsi"/>
+          <w:b/>
+          <w:bCs/>
+          <w:i/>
+          <w:iCs/>
+          <w:sz w:val="20"/>
+          <w:szCs w:val="20"/>
+        </w:rPr>
+        <w:t xml:space="preserve">                        </w:t>
+      </w:r>
+      <w:r>
+        <w:rPr>
+          <w:rFonts w:asciiTheme="minorHAnsi" w:hAnsiTheme="minorHAnsi" w:cstheme="minorHAnsi"/>
+          <w:sz w:val="20"/>
+          <w:szCs w:val="20"/>
+        </w:rPr>
+        <w:t xml:space="preserve">August 2014 </w:t>
+      </w:r>
+      <w:r>
+        <w:rPr>
+          <w:rStyle w:val="fs12fw4overflow-hidden"/>
+          <w:rFonts w:asciiTheme="minorHAnsi" w:hAnsiTheme="minorHAnsi" w:cstheme="minorHAnsi"/>
+          <w:sz w:val="20"/>
+          <w:szCs w:val="20"/>
+        </w:rPr>
+        <w:t xml:space="preserve">– </w:t>
+      </w:r>
+      <w:r>
+        <w:rPr>
+          <w:rFonts w:asciiTheme="minorHAnsi" w:hAnsiTheme="minorHAnsi" w:cstheme="minorHAnsi"/>
+          <w:sz w:val="20"/>
+          <w:szCs w:val="20"/>
+        </w:rPr>
+        <w:t>May 2018</w:t>
+      </w:r>
     </w:p>
     <w:p>
       <w:pPr>
@@ -698,10 +918,134 @@
         <w:jc w:val="both"/>
         <w:rPr>
           <w:rFonts w:asciiTheme="minorHAnsi" w:hAnsiTheme="minorHAnsi" w:cstheme="minorHAnsi"/>
-          <w:sz w:val="20"/>
-          <w:szCs w:val="20"/>
-        </w:rPr>
-      </w:pPr>
+          <w:b/>
+          <w:bCs/>
+          <w:i/>
+          <w:iCs/>
+          <w:sz w:val="20"/>
+          <w:szCs w:val="20"/>
+        </w:rPr>
+      </w:pPr>
+      <w:r>
+        <w:rPr>
+          <w:rFonts w:asciiTheme="minorHAnsi" w:hAnsiTheme="minorHAnsi" w:cstheme="minorHAnsi"/>
+          <w:b/>
+          <w:bCs/>
+          <w:i/>
+          <w:iCs/>
+          <w:sz w:val="20"/>
+          <w:szCs w:val="20"/>
+        </w:rPr>
+        <w:t>Bachelor of Engineering in Electronics &amp; Telecommunication</w:t>
+      </w:r>
+      <w:r>
+        <w:rPr>
+          <w:rFonts w:asciiTheme="minorHAnsi" w:hAnsiTheme="minorHAnsi" w:cstheme="minorHAnsi"/>
+          <w:b/>
+          <w:bCs/>
+          <w:i/>
+          <w:iCs/>
+          <w:sz w:val="20"/>
+          <w:szCs w:val="20"/>
+        </w:rPr>
+        <w:t xml:space="preserve"> </w:t>
+      </w:r>
+      <w:r>
+        <w:rPr>
+          <w:rFonts w:asciiTheme="minorHAnsi" w:hAnsiTheme="minorHAnsi" w:cstheme="minorHAnsi"/>
+          <w:b/>
+          <w:bCs/>
+          <w:i/>
+          <w:iCs/>
+          <w:sz w:val="20"/>
+          <w:szCs w:val="20"/>
+        </w:rPr>
+        <w:tab/>
+      </w:r>
+      <w:r>
+        <w:rPr>
+          <w:rFonts w:asciiTheme="minorHAnsi" w:hAnsiTheme="minorHAnsi" w:cstheme="minorHAnsi"/>
+          <w:b/>
+          <w:bCs/>
+          <w:i/>
+          <w:iCs/>
+          <w:sz w:val="20"/>
+          <w:szCs w:val="20"/>
+        </w:rPr>
+        <w:tab/>
+      </w:r>
+      <w:r>
+        <w:rPr>
+          <w:rFonts w:asciiTheme="minorHAnsi" w:hAnsiTheme="minorHAnsi" w:cstheme="minorHAnsi"/>
+          <w:b/>
+          <w:bCs/>
+          <w:i/>
+          <w:iCs/>
+          <w:sz w:val="20"/>
+          <w:szCs w:val="20"/>
+        </w:rPr>
+        <w:tab/>
+      </w:r>
+      <w:r>
+        <w:rPr>
+          <w:rFonts w:asciiTheme="minorHAnsi" w:hAnsiTheme="minorHAnsi" w:cstheme="minorHAnsi"/>
+          <w:b/>
+          <w:bCs/>
+          <w:i/>
+          <w:iCs/>
+          <w:sz w:val="20"/>
+          <w:szCs w:val="20"/>
+        </w:rPr>
+        <w:tab/>
+      </w:r>
+      <w:r>
+        <w:rPr>
+          <w:rFonts w:asciiTheme="minorHAnsi" w:hAnsiTheme="minorHAnsi" w:cstheme="minorHAnsi"/>
+          <w:b/>
+          <w:bCs/>
+          <w:i/>
+          <w:iCs/>
+          <w:sz w:val="20"/>
+          <w:szCs w:val="20"/>
+        </w:rPr>
+        <w:tab/>
+      </w:r>
+      <w:r>
+        <w:rPr>
+          <w:rFonts w:asciiTheme="minorHAnsi" w:hAnsiTheme="minorHAnsi" w:cstheme="minorHAnsi"/>
+          <w:b/>
+          <w:bCs/>
+          <w:i/>
+          <w:iCs/>
+          <w:sz w:val="20"/>
+          <w:szCs w:val="20"/>
+        </w:rPr>
+        <w:tab/>
+      </w:r>
+      <w:r>
+        <w:rPr>
+          <w:rFonts w:asciiTheme="minorHAnsi" w:hAnsiTheme="minorHAnsi" w:cstheme="minorHAnsi"/>
+          <w:b/>
+          <w:bCs/>
+          <w:i/>
+          <w:iCs/>
+          <w:sz w:val="20"/>
+          <w:szCs w:val="20"/>
+        </w:rPr>
+        <w:tab/>
+      </w:r>
+      <w:r>
+        <w:rPr>
+          <w:rFonts w:asciiTheme="minorHAnsi" w:hAnsiTheme="minorHAnsi" w:cstheme="minorHAnsi"/>
+          <w:b/>
+          <w:bCs/>
+          <w:i/>
+          <w:iCs/>
+          <w:sz w:val="20"/>
+          <w:szCs w:val="20"/>
+        </w:rPr>
+        <w:tab/>
+      </w:r>
       <w:r>
         <w:rPr>
           <w:rFonts w:asciiTheme="minorHAnsi" w:hAnsiTheme="minorHAnsi" w:cstheme="minorHAnsi"/>
@@ -711,139 +1055,7 @@
           <w:sz w:val="20"/>
           <w:szCs w:val="20"/>
         </w:rPr>
-        <w:t>Jadavpur university</w:t>
-      </w:r>
-      <w:r>
-        <w:rPr>
-          <w:rFonts w:asciiTheme="minorHAnsi" w:hAnsiTheme="minorHAnsi" w:cstheme="minorHAnsi"/>
-          <w:b/>
-          <w:bCs/>
-          <w:caps/>
-          <w:sz w:val="20"/>
-          <w:szCs w:val="20"/>
-        </w:rPr>
-        <w:t xml:space="preserve"> -</w:t>
-      </w:r>
-      <w:r>
-        <w:rPr>
-          <w:rFonts w:asciiTheme="minorHAnsi" w:hAnsiTheme="minorHAnsi" w:cstheme="minorHAnsi"/>
-          <w:b/>
-          <w:bCs/>
-          <w:caps/>
-          <w:sz w:val="20"/>
-          <w:szCs w:val="20"/>
-        </w:rPr>
-        <w:t xml:space="preserve"> </w:t>
-      </w:r>
-      <w:r>
-        <w:rPr>
-          <w:rFonts w:asciiTheme="minorHAnsi" w:hAnsiTheme="minorHAnsi" w:cstheme="minorHAnsi"/>
-          <w:b/>
-          <w:bCs/>
-          <w:sz w:val="20"/>
-          <w:szCs w:val="20"/>
-        </w:rPr>
-        <w:t>Kolkata, India</w:t>
-      </w:r>
-      <w:r>
-        <w:rPr>
-          <w:rFonts w:asciiTheme="minorHAnsi" w:hAnsiTheme="minorHAnsi" w:cstheme="minorHAnsi"/>
-          <w:sz w:val="20"/>
-          <w:szCs w:val="20"/>
-        </w:rPr>
-        <w:tab/>
-      </w:r>
-      <w:r>
-        <w:rPr>
-          <w:rFonts w:asciiTheme="minorHAnsi" w:hAnsiTheme="minorHAnsi" w:cstheme="minorHAnsi"/>
-          <w:sz w:val="20"/>
-          <w:szCs w:val="20"/>
-        </w:rPr>
-        <w:tab/>
-      </w:r>
-      <w:r>
-        <w:rPr>
-          <w:rFonts w:asciiTheme="minorHAnsi" w:hAnsiTheme="minorHAnsi" w:cstheme="minorHAnsi"/>
-          <w:sz w:val="20"/>
-          <w:szCs w:val="20"/>
-        </w:rPr>
-        <w:tab/>
-        <w:t xml:space="preserve">             </w:t>
-      </w:r>
-      <w:r>
-        <w:rPr>
-          <w:rFonts w:asciiTheme="minorHAnsi" w:hAnsiTheme="minorHAnsi" w:cstheme="minorHAnsi"/>
-          <w:sz w:val="20"/>
-          <w:szCs w:val="20"/>
-        </w:rPr>
-        <w:tab/>
-      </w:r>
-      <w:r>
-        <w:rPr>
-          <w:rFonts w:asciiTheme="minorHAnsi" w:hAnsiTheme="minorHAnsi" w:cstheme="minorHAnsi"/>
-          <w:sz w:val="20"/>
-          <w:szCs w:val="20"/>
-        </w:rPr>
-        <w:tab/>
-      </w:r>
-      <w:r>
-        <w:rPr>
-          <w:rFonts w:asciiTheme="minorHAnsi" w:hAnsiTheme="minorHAnsi" w:cstheme="minorHAnsi"/>
-          <w:sz w:val="20"/>
-          <w:szCs w:val="20"/>
-        </w:rPr>
-        <w:tab/>
-        <w:t xml:space="preserve">        </w:t>
-      </w:r>
-      <w:r>
-        <w:rPr>
-          <w:rFonts w:asciiTheme="minorHAnsi" w:hAnsiTheme="minorHAnsi" w:cstheme="minorHAnsi"/>
-          <w:sz w:val="20"/>
-          <w:szCs w:val="20"/>
-        </w:rPr>
-        <w:tab/>
-      </w:r>
-      <w:r>
-        <w:rPr>
-          <w:rFonts w:asciiTheme="minorHAnsi" w:hAnsiTheme="minorHAnsi" w:cstheme="minorHAnsi"/>
-          <w:sz w:val="20"/>
-          <w:szCs w:val="20"/>
-        </w:rPr>
-        <w:tab/>
-        <w:t xml:space="preserve">  </w:t>
-      </w:r>
-      <w:r>
-        <w:rPr>
-          <w:rFonts w:asciiTheme="minorHAnsi" w:hAnsiTheme="minorHAnsi" w:cstheme="minorHAnsi"/>
-          <w:sz w:val="20"/>
-          <w:szCs w:val="20"/>
-        </w:rPr>
-        <w:t xml:space="preserve"> </w:t>
-      </w:r>
-      <w:r>
-        <w:rPr>
-          <w:rFonts w:asciiTheme="minorHAnsi" w:hAnsiTheme="minorHAnsi" w:cstheme="minorHAnsi"/>
-          <w:sz w:val="20"/>
-          <w:szCs w:val="20"/>
-        </w:rPr>
-        <w:t xml:space="preserve">August 2014 </w:t>
-      </w:r>
-      <w:r>
-        <w:rPr>
-          <w:rStyle w:val="fs12fw4overflow-hidden"/>
-          <w:rFonts w:asciiTheme="minorHAnsi" w:hAnsiTheme="minorHAnsi" w:cstheme="minorHAnsi"/>
-          <w:sz w:val="20"/>
-          <w:szCs w:val="20"/>
-        </w:rPr>
-        <w:t xml:space="preserve">– </w:t>
-      </w:r>
-      <w:r>
-        <w:rPr>
-          <w:rFonts w:asciiTheme="minorHAnsi" w:hAnsiTheme="minorHAnsi" w:cstheme="minorHAnsi"/>
-          <w:sz w:val="20"/>
-          <w:szCs w:val="20"/>
-        </w:rPr>
-        <w:t>May 2018</w:t>
+        <w:t>GPA: 3.6</w:t>
       </w:r>
     </w:p>
     <w:p>
@@ -855,37 +1067,96 @@
         <w:jc w:val="both"/>
         <w:rPr>
           <w:rFonts w:asciiTheme="minorHAnsi" w:hAnsiTheme="minorHAnsi" w:cstheme="minorHAnsi"/>
-          <w:b/>
-          <w:bCs/>
+          <w:caps/>
+          <w:sz w:val="20"/>
+          <w:szCs w:val="20"/>
+        </w:rPr>
+      </w:pPr>
+      <w:r>
+        <w:rPr>
+          <w:rFonts w:asciiTheme="minorHAnsi" w:hAnsiTheme="minorHAnsi" w:cstheme="minorHAnsi"/>
           <w:i/>
           <w:iCs/>
           <w:sz w:val="20"/>
           <w:szCs w:val="20"/>
         </w:rPr>
-      </w:pPr>
-      <w:r>
-        <w:rPr>
-          <w:rFonts w:asciiTheme="minorHAnsi" w:hAnsiTheme="minorHAnsi" w:cstheme="minorHAnsi"/>
-          <w:b/>
-          <w:bCs/>
+        <w:t>Relevant coursework</w:t>
+      </w:r>
+      <w:r>
+        <w:rPr>
+          <w:rFonts w:asciiTheme="minorHAnsi" w:hAnsiTheme="minorHAnsi" w:cstheme="minorHAnsi"/>
           <w:i/>
           <w:iCs/>
           <w:sz w:val="20"/>
           <w:szCs w:val="20"/>
         </w:rPr>
-        <w:t>Bachelor of Engineering in Electronics &amp; Telecommunication</w:t>
-      </w:r>
-      <w:r>
-        <w:rPr>
-          <w:rFonts w:asciiTheme="minorHAnsi" w:hAnsiTheme="minorHAnsi" w:cstheme="minorHAnsi"/>
-          <w:b/>
-          <w:bCs/>
+        <w:t xml:space="preserve">: </w:t>
+      </w:r>
+      <w:r>
+        <w:rPr>
+          <w:rFonts w:asciiTheme="minorHAnsi" w:hAnsiTheme="minorHAnsi" w:cstheme="minorHAnsi"/>
           <w:i/>
           <w:iCs/>
           <w:sz w:val="20"/>
           <w:szCs w:val="20"/>
         </w:rPr>
-        <w:t xml:space="preserve"> </w:t>
+        <w:t>Computer Language &amp; Data Structures, Numerical Analysis Lab, Data Structures &amp; Algorithms, Computer Organization &amp; Architecture, System Software, Computer Comm. Networks, Neuro-fuzzy Control, Operating Systems, System Software</w:t>
+      </w:r>
+      <w:r>
+        <w:rPr>
+          <w:rFonts w:asciiTheme="minorHAnsi" w:hAnsiTheme="minorHAnsi" w:cstheme="minorHAnsi"/>
+          <w:i/>
+          <w:iCs/>
+          <w:sz w:val="20"/>
+          <w:szCs w:val="20"/>
+        </w:rPr>
+        <w:t>.</w:t>
+      </w:r>
+    </w:p>
+    <w:p>
+      <w:pPr>
+        <w:pBdr>
+          <w:bottom w:val="single" w:sz="6" w:space="0" w:color="FFFFFF"/>
+        </w:pBdr>
+        <w:spacing w:before="60" w:line="205" w:lineRule="atLeast"/>
+        <w:jc w:val="both"/>
+        <w:rPr>
+          <w:rFonts w:asciiTheme="minorHAnsi" w:hAnsiTheme="minorHAnsi" w:cstheme="minorHAnsi"/>
+          <w:caps/>
+          <w:sz w:val="16"/>
+          <w:szCs w:val="16"/>
+        </w:rPr>
+      </w:pPr>
+    </w:p>
+    <w:p>
+      <w:pPr>
+        <w:pBdr>
+          <w:bottom w:val="single" w:sz="6" w:space="0" w:color="FFFFFF"/>
+        </w:pBdr>
+        <w:spacing w:before="60" w:line="205" w:lineRule="atLeast"/>
+        <w:jc w:val="both"/>
+        <w:rPr>
+          <w:rFonts w:asciiTheme="minorHAnsi" w:hAnsiTheme="minorHAnsi" w:cstheme="minorHAnsi"/>
+          <w:b/>
+          <w:bCs/>
+          <w:caps/>
+          <w:sz w:val="20"/>
+          <w:szCs w:val="20"/>
+          <w:u w:val="single"/>
+        </w:rPr>
+      </w:pPr>
+      <w:r>
+        <w:rPr>
+          <w:rFonts w:asciiTheme="minorHAnsi" w:hAnsiTheme="minorHAnsi" w:cstheme="minorHAnsi"/>
+          <w:b/>
+          <w:bCs/>
+          <w:caps/>
+          <w:sz w:val="20"/>
+          <w:szCs w:val="20"/>
+          <w:highlight w:val="yellow"/>
+          <w:u w:val="single"/>
+        </w:rPr>
+        <w:t>technical skills</w:t>
       </w:r>
     </w:p>
     <w:p>
@@ -897,50 +1168,25 @@
         <w:jc w:val="both"/>
         <w:rPr>
           <w:rFonts w:asciiTheme="minorHAnsi" w:hAnsiTheme="minorHAnsi" w:cstheme="minorHAnsi"/>
-          <w:b/>
-          <w:bCs/>
-          <w:i/>
-          <w:iCs/>
-          <w:sz w:val="20"/>
-          <w:szCs w:val="20"/>
-        </w:rPr>
-      </w:pPr>
-      <w:r>
-        <w:rPr>
-          <w:rFonts w:asciiTheme="minorHAnsi" w:hAnsiTheme="minorHAnsi" w:cstheme="minorHAnsi"/>
-          <w:b/>
-          <w:bCs/>
-          <w:i/>
-          <w:iCs/>
-          <w:sz w:val="20"/>
-          <w:szCs w:val="20"/>
-        </w:rPr>
-        <w:t>Ranked 9</w:t>
-      </w:r>
-      <w:r>
-        <w:rPr>
-          <w:rFonts w:asciiTheme="minorHAnsi" w:hAnsiTheme="minorHAnsi" w:cstheme="minorHAnsi"/>
-          <w:b/>
-          <w:bCs/>
-          <w:i/>
-          <w:iCs/>
-          <w:sz w:val="20"/>
-          <w:szCs w:val="20"/>
-          <w:vertAlign w:val="superscript"/>
-        </w:rPr>
-        <w:t>th</w:t>
-      </w:r>
-      <w:r>
-        <w:rPr>
-          <w:rFonts w:asciiTheme="minorHAnsi" w:hAnsiTheme="minorHAnsi" w:cstheme="minorHAnsi"/>
-          <w:b/>
-          <w:bCs/>
-          <w:i/>
-          <w:iCs/>
-          <w:sz w:val="20"/>
-          <w:szCs w:val="20"/>
-        </w:rPr>
-        <w:t xml:space="preserve"> in engineering in India ~ 2017 HRD ministry report.</w:t>
+          <w:sz w:val="20"/>
+          <w:szCs w:val="20"/>
+        </w:rPr>
+      </w:pPr>
+      <w:r>
+        <w:rPr>
+          <w:rFonts w:asciiTheme="minorHAnsi" w:hAnsiTheme="minorHAnsi" w:cstheme="minorHAnsi"/>
+          <w:sz w:val="20"/>
+          <w:szCs w:val="20"/>
+        </w:rPr>
+        <w:t>Functional : Agile, JIRA , Git, Gerrit, Jenkins, Perforce, Linux, Windows, CI/CD</w:t>
+      </w:r>
+      <w:r>
+        <w:rPr>
+          <w:rFonts w:asciiTheme="minorHAnsi" w:hAnsiTheme="minorHAnsi" w:cstheme="minorHAnsi"/>
+          <w:sz w:val="20"/>
+          <w:szCs w:val="20"/>
+        </w:rPr>
+        <w:t>.</w:t>
       </w:r>
     </w:p>
     <w:p>
@@ -952,23 +1198,25 @@
         <w:jc w:val="both"/>
         <w:rPr>
           <w:rFonts w:asciiTheme="minorHAnsi" w:hAnsiTheme="minorHAnsi" w:cstheme="minorHAnsi"/>
-          <w:b/>
-          <w:bCs/>
-          <w:caps/>
-          <w:sz w:val="20"/>
-          <w:szCs w:val="20"/>
-        </w:rPr>
-      </w:pPr>
-      <w:r>
-        <w:rPr>
-          <w:rFonts w:asciiTheme="minorHAnsi" w:hAnsiTheme="minorHAnsi" w:cstheme="minorHAnsi"/>
-          <w:b/>
-          <w:bCs/>
-          <w:caps/>
-          <w:sz w:val="20"/>
-          <w:szCs w:val="20"/>
-        </w:rPr>
-        <w:t>GPA: 3.6</w:t>
+          <w:sz w:val="20"/>
+          <w:szCs w:val="20"/>
+        </w:rPr>
+      </w:pPr>
+      <w:r>
+        <w:rPr>
+          <w:rFonts w:asciiTheme="minorHAnsi" w:hAnsiTheme="minorHAnsi" w:cstheme="minorHAnsi"/>
+          <w:sz w:val="20"/>
+          <w:szCs w:val="20"/>
+        </w:rPr>
+        <w:t>Technical : Python, C, C++, JAVA, HTML, CSS, Computer Vision, NLP, Reinforcement Learning, Machine Learning, Large Language Models, Deep Learning, Hadoop, PySpark, Docker Container, Kubernetes, Google Cloud Platform, PyCuda, ROS, System Design, REST, AWS, Computer Networks, Cyber Security, RabbitMQ, Flask, gRPC, Operating Systems, Algorithm &amp; Data Structure, Redis, MinIO object store, MySQL, Pytorch, GDB, TensorFlow, Node.js, JavaScript, Database, NoSQL, Spring framework</w:t>
+      </w:r>
+      <w:r>
+        <w:rPr>
+          <w:rFonts w:asciiTheme="minorHAnsi" w:hAnsiTheme="minorHAnsi" w:cstheme="minorHAnsi"/>
+          <w:sz w:val="20"/>
+          <w:szCs w:val="20"/>
+        </w:rPr>
+        <w:t>.</w:t>
       </w:r>
     </w:p>
     <w:p>
@@ -980,46 +1228,51 @@
         <w:jc w:val="both"/>
         <w:rPr>
           <w:rFonts w:asciiTheme="minorHAnsi" w:hAnsiTheme="minorHAnsi" w:cstheme="minorHAnsi"/>
-          <w:caps/>
-          <w:sz w:val="20"/>
-          <w:szCs w:val="20"/>
-        </w:rPr>
-      </w:pPr>
-      <w:r>
-        <w:rPr>
-          <w:rFonts w:asciiTheme="minorHAnsi" w:hAnsiTheme="minorHAnsi" w:cstheme="minorHAnsi"/>
-          <w:i/>
-          <w:iCs/>
-          <w:sz w:val="20"/>
-          <w:szCs w:val="20"/>
-        </w:rPr>
-        <w:t>Relevant coursework</w:t>
-      </w:r>
-      <w:r>
-        <w:rPr>
-          <w:rFonts w:asciiTheme="minorHAnsi" w:hAnsiTheme="minorHAnsi" w:cstheme="minorHAnsi"/>
-          <w:i/>
-          <w:iCs/>
-          <w:sz w:val="20"/>
-          <w:szCs w:val="20"/>
-        </w:rPr>
-        <w:t xml:space="preserve">: </w:t>
-      </w:r>
-      <w:r>
-        <w:rPr>
-          <w:rFonts w:asciiTheme="minorHAnsi" w:hAnsiTheme="minorHAnsi" w:cstheme="minorHAnsi"/>
-          <w:i/>
-          <w:iCs/>
-          <w:sz w:val="20"/>
-          <w:szCs w:val="20"/>
-        </w:rPr>
-        <w:t>Computer Language &amp; Data Structures, Programming Lab, Numerical Analysis Lab, Data Structures &amp; Algorithms, Computer Organization &amp; Architecture, System Software, Computer Comm. Networks, Neuro-fuzzy Control, Operating Systems, Computer Architecture &amp; System Software Lab</w:t>
-      </w:r>
-      <w:r>
-        <w:rPr>
-          <w:rFonts w:asciiTheme="minorHAnsi" w:hAnsiTheme="minorHAnsi" w:cstheme="minorHAnsi"/>
-          <w:i/>
-          <w:iCs/>
+          <w:sz w:val="20"/>
+          <w:szCs w:val="20"/>
+        </w:rPr>
+      </w:pPr>
+      <w:r>
+        <w:rPr>
+          <w:rFonts w:asciiTheme="minorHAnsi" w:hAnsiTheme="minorHAnsi" w:cstheme="minorHAnsi"/>
+          <w:sz w:val="20"/>
+          <w:szCs w:val="20"/>
+        </w:rPr>
+        <w:t>Framework : Spring Boot, Pytest, Gtest</w:t>
+      </w:r>
+      <w:r>
+        <w:rPr>
+          <w:rFonts w:asciiTheme="minorHAnsi" w:hAnsiTheme="minorHAnsi" w:cstheme="minorHAnsi"/>
+          <w:sz w:val="20"/>
+          <w:szCs w:val="20"/>
+        </w:rPr>
+        <w:t>.</w:t>
+      </w:r>
+    </w:p>
+    <w:p>
+      <w:pPr>
+        <w:pBdr>
+          <w:bottom w:val="single" w:sz="6" w:space="0" w:color="FFFFFF"/>
+        </w:pBdr>
+        <w:spacing w:line="205" w:lineRule="atLeast"/>
+        <w:jc w:val="both"/>
+        <w:rPr>
+          <w:rFonts w:asciiTheme="minorHAnsi" w:hAnsiTheme="minorHAnsi" w:cstheme="minorHAnsi"/>
+          <w:sz w:val="20"/>
+          <w:szCs w:val="20"/>
+        </w:rPr>
+      </w:pPr>
+      <w:r>
+        <w:rPr>
+          <w:rFonts w:asciiTheme="minorHAnsi" w:hAnsiTheme="minorHAnsi" w:cstheme="minorHAnsi"/>
+          <w:sz w:val="20"/>
+          <w:szCs w:val="20"/>
+        </w:rPr>
+        <w:t>Machine Learning : Pytorch, Tensorflow, Large Language Model, Computer Vision</w:t>
+      </w:r>
+      <w:r>
+        <w:rPr>
+          <w:rFonts w:asciiTheme="minorHAnsi" w:hAnsiTheme="minorHAnsi" w:cstheme="minorHAnsi"/>
           <w:sz w:val="20"/>
           <w:szCs w:val="20"/>
         </w:rPr>
@@ -1035,172 +1288,6 @@
         <w:jc w:val="both"/>
         <w:rPr>
           <w:rFonts w:asciiTheme="minorHAnsi" w:hAnsiTheme="minorHAnsi" w:cstheme="minorHAnsi"/>
-          <w:caps/>
-          <w:sz w:val="16"/>
-          <w:szCs w:val="16"/>
-        </w:rPr>
-      </w:pPr>
-    </w:p>
-    <w:p>
-      <w:pPr>
-        <w:pBdr>
-          <w:bottom w:val="single" w:sz="6" w:space="0" w:color="FFFFFF"/>
-        </w:pBdr>
-        <w:spacing w:before="60" w:line="205" w:lineRule="atLeast"/>
-        <w:jc w:val="both"/>
-        <w:rPr>
-          <w:rFonts w:asciiTheme="minorHAnsi" w:hAnsiTheme="minorHAnsi" w:cstheme="minorHAnsi"/>
-          <w:b/>
-          <w:bCs/>
-          <w:caps/>
-          <w:sz w:val="20"/>
-          <w:szCs w:val="20"/>
-          <w:u w:val="single"/>
-        </w:rPr>
-      </w:pPr>
-      <w:r>
-        <w:rPr>
-          <w:rFonts w:asciiTheme="minorHAnsi" w:hAnsiTheme="minorHAnsi" w:cstheme="minorHAnsi"/>
-          <w:b/>
-          <w:bCs/>
-          <w:caps/>
-          <w:sz w:val="20"/>
-          <w:szCs w:val="20"/>
-          <w:highlight w:val="yellow"/>
-          <w:u w:val="single"/>
-        </w:rPr>
-        <w:t>technical skills</w:t>
-      </w:r>
-    </w:p>
-    <w:p>
-      <w:pPr>
-        <w:pBdr>
-          <w:bottom w:val="single" w:sz="6" w:space="0" w:color="FFFFFF"/>
-        </w:pBdr>
-        <w:spacing w:line="205" w:lineRule="atLeast"/>
-        <w:jc w:val="both"/>
-        <w:rPr>
-          <w:rFonts w:asciiTheme="minorHAnsi" w:hAnsiTheme="minorHAnsi" w:cstheme="minorHAnsi"/>
-          <w:sz w:val="20"/>
-          <w:szCs w:val="20"/>
-        </w:rPr>
-      </w:pPr>
-      <w:r>
-        <w:rPr>
-          <w:rFonts w:asciiTheme="minorHAnsi" w:hAnsiTheme="minorHAnsi" w:cstheme="minorHAnsi"/>
-          <w:sz w:val="20"/>
-          <w:szCs w:val="20"/>
-        </w:rPr>
-        <w:t>Functional : Agile, JIRA , Git, Gerrit, Jenkins, Perforce, Linux, Windows, CI/CD</w:t>
-      </w:r>
-      <w:r>
-        <w:rPr>
-          <w:rFonts w:asciiTheme="minorHAnsi" w:hAnsiTheme="minorHAnsi" w:cstheme="minorHAnsi"/>
-          <w:sz w:val="20"/>
-          <w:szCs w:val="20"/>
-        </w:rPr>
-        <w:t>.</w:t>
-      </w:r>
-    </w:p>
-    <w:p>
-      <w:pPr>
-        <w:pBdr>
-          <w:bottom w:val="single" w:sz="6" w:space="0" w:color="FFFFFF"/>
-        </w:pBdr>
-        <w:spacing w:line="205" w:lineRule="atLeast"/>
-        <w:jc w:val="both"/>
-        <w:rPr>
-          <w:rFonts w:asciiTheme="minorHAnsi" w:hAnsiTheme="minorHAnsi" w:cstheme="minorHAnsi"/>
-          <w:sz w:val="20"/>
-          <w:szCs w:val="20"/>
-        </w:rPr>
-      </w:pPr>
-      <w:r>
-        <w:rPr>
-          <w:rFonts w:asciiTheme="minorHAnsi" w:hAnsiTheme="minorHAnsi" w:cstheme="minorHAnsi"/>
-          <w:sz w:val="20"/>
-          <w:szCs w:val="20"/>
-        </w:rPr>
-        <w:t>Technical : Python, C, C++, JAVA, HTML, CSS, Computer Vision, NLP, Reinforcement Learning, Machine Learning, Large Language Models, Deep Learning, Hadoop, PySpark, Docker Container, Kubernetes, Google Cloud Platform, PyCuda, ROS, System Design, REST, AWS, Computer Networks, Cyber Security, RabbitMQ, Flask, gRPC, Operating Systems, Algorithm &amp; Data Structure, Redis, MinIO object store, MySQL, Pytorch, GDB, TensorFlow, Node.js, JavaScript, Database, NoSQL, Spring framework</w:t>
-      </w:r>
-      <w:r>
-        <w:rPr>
-          <w:rFonts w:asciiTheme="minorHAnsi" w:hAnsiTheme="minorHAnsi" w:cstheme="minorHAnsi"/>
-          <w:sz w:val="20"/>
-          <w:szCs w:val="20"/>
-        </w:rPr>
-        <w:t>.</w:t>
-      </w:r>
-    </w:p>
-    <w:p>
-      <w:pPr>
-        <w:pBdr>
-          <w:bottom w:val="single" w:sz="6" w:space="0" w:color="FFFFFF"/>
-        </w:pBdr>
-        <w:spacing w:line="205" w:lineRule="atLeast"/>
-        <w:jc w:val="both"/>
-        <w:rPr>
-          <w:rFonts w:asciiTheme="minorHAnsi" w:hAnsiTheme="minorHAnsi" w:cstheme="minorHAnsi"/>
-          <w:sz w:val="20"/>
-          <w:szCs w:val="20"/>
-        </w:rPr>
-      </w:pPr>
-      <w:r>
-        <w:rPr>
-          <w:rFonts w:asciiTheme="minorHAnsi" w:hAnsiTheme="minorHAnsi" w:cstheme="minorHAnsi"/>
-          <w:sz w:val="20"/>
-          <w:szCs w:val="20"/>
-        </w:rPr>
-        <w:t>Framework : Spring Boot, Pytest, Gtest</w:t>
-      </w:r>
-      <w:r>
-        <w:rPr>
-          <w:rFonts w:asciiTheme="minorHAnsi" w:hAnsiTheme="minorHAnsi" w:cstheme="minorHAnsi"/>
-          <w:sz w:val="20"/>
-          <w:szCs w:val="20"/>
-        </w:rPr>
-        <w:t>.</w:t>
-      </w:r>
-    </w:p>
-    <w:p>
-      <w:pPr>
-        <w:pBdr>
-          <w:bottom w:val="single" w:sz="6" w:space="0" w:color="FFFFFF"/>
-        </w:pBdr>
-        <w:spacing w:line="205" w:lineRule="atLeast"/>
-        <w:jc w:val="both"/>
-        <w:rPr>
-          <w:rFonts w:asciiTheme="minorHAnsi" w:hAnsiTheme="minorHAnsi" w:cstheme="minorHAnsi"/>
-          <w:sz w:val="20"/>
-          <w:szCs w:val="20"/>
-        </w:rPr>
-      </w:pPr>
-      <w:r>
-        <w:rPr>
-          <w:rFonts w:asciiTheme="minorHAnsi" w:hAnsiTheme="minorHAnsi" w:cstheme="minorHAnsi"/>
-          <w:sz w:val="20"/>
-          <w:szCs w:val="20"/>
-        </w:rPr>
-        <w:t>Machine Learning : Pytorch, Tensorflow, Large Language Model, Computer Vision</w:t>
-      </w:r>
-      <w:r>
-        <w:rPr>
-          <w:rFonts w:asciiTheme="minorHAnsi" w:hAnsiTheme="minorHAnsi" w:cstheme="minorHAnsi"/>
-          <w:sz w:val="20"/>
-          <w:szCs w:val="20"/>
-        </w:rPr>
-        <w:t>.</w:t>
-      </w:r>
-    </w:p>
-    <w:p>
-      <w:pPr>
-        <w:pBdr>
-          <w:bottom w:val="single" w:sz="6" w:space="0" w:color="FFFFFF"/>
-        </w:pBdr>
-        <w:spacing w:before="60" w:line="205" w:lineRule="atLeast"/>
-        <w:jc w:val="both"/>
-        <w:rPr>
-          <w:rFonts w:asciiTheme="minorHAnsi" w:hAnsiTheme="minorHAnsi" w:cstheme="minorHAnsi"/>
           <w:b/>
           <w:bCs/>
           <w:caps/>
@@ -1497,6 +1584,8 @@
       <w:r>
         <w:rPr>
           <w:rFonts w:asciiTheme="minorHAnsi" w:hAnsiTheme="minorHAnsi" w:cstheme="minorHAnsi"/>
+          <w:sz w:val="20"/>
+          <w:szCs w:val="20"/>
         </w:rPr>
         <w:t xml:space="preserve">• </w:t>
       </w:r>
@@ -1568,6 +1657,8 @@
       <w:r>
         <w:rPr>
           <w:rFonts w:asciiTheme="minorHAnsi" w:hAnsiTheme="minorHAnsi" w:cstheme="minorHAnsi"/>
+          <w:sz w:val="20"/>
+          <w:szCs w:val="20"/>
         </w:rPr>
         <w:t xml:space="preserve">• </w:t>
       </w:r>
@@ -1611,6 +1702,8 @@
       <w:r>
         <w:rPr>
           <w:rFonts w:asciiTheme="minorHAnsi" w:hAnsiTheme="minorHAnsi" w:cstheme="minorHAnsi"/>
+          <w:sz w:val="20"/>
+          <w:szCs w:val="20"/>
         </w:rPr>
         <w:t xml:space="preserve">• </w:t>
       </w:r>
@@ -1847,18 +1940,10 @@
           <w:rFonts w:asciiTheme="minorHAnsi" w:hAnsiTheme="minorHAnsi" w:cstheme="minorHAnsi"/>
           <w:b/>
           <w:bCs/>
-        </w:rPr>
-        <w:t xml:space="preserve">• </w:t>
-      </w:r>
-      <w:r>
-        <w:rPr>
-          <w:rFonts w:asciiTheme="minorHAnsi" w:hAnsiTheme="minorHAnsi" w:cstheme="minorHAnsi"/>
-          <w:b/>
-          <w:bCs/>
-          <w:sz w:val="20"/>
-          <w:szCs w:val="20"/>
-        </w:rPr>
-        <w:t>Led pioneering research</w:t>
+          <w:sz w:val="20"/>
+          <w:szCs w:val="20"/>
+        </w:rPr>
+        <w:t>• Led pioneering research</w:t>
       </w:r>
       <w:r>
         <w:rPr>
@@ -1994,6 +2079,8 @@
       <w:r>
         <w:rPr>
           <w:rFonts w:asciiTheme="minorHAnsi" w:hAnsiTheme="minorHAnsi" w:cstheme="minorHAnsi"/>
+          <w:sz w:val="20"/>
+          <w:szCs w:val="20"/>
         </w:rPr>
         <w:t xml:space="preserve">• </w:t>
       </w:r>
@@ -2129,8 +2216,9 @@
       <w:r>
         <w:rPr>
           <w:rFonts w:asciiTheme="minorHAnsi" w:hAnsiTheme="minorHAnsi" w:cstheme="minorHAnsi"/>
-        </w:rPr>
-        <w:lastRenderedPageBreak/>
+          <w:sz w:val="20"/>
+          <w:szCs w:val="20"/>
+        </w:rPr>
         <w:t xml:space="preserve">• </w:t>
       </w:r>
       <w:r>
@@ -2205,6 +2293,8 @@
           <w:rFonts w:asciiTheme="minorHAnsi" w:hAnsiTheme="minorHAnsi" w:cstheme="minorHAnsi"/>
           <w:b/>
           <w:bCs/>
+          <w:sz w:val="20"/>
+          <w:szCs w:val="20"/>
         </w:rPr>
         <w:t xml:space="preserve">• </w:t>
       </w:r>
@@ -2323,31 +2413,12 @@
     </w:p>
     <w:p>
       <w:pPr>
-        <w:spacing w:before="60" w:line="205" w:lineRule="atLeast"/>
+        <w:spacing w:line="205" w:lineRule="atLeast"/>
         <w:jc w:val="both"/>
         <w:rPr>
           <w:rFonts w:asciiTheme="minorHAnsi" w:hAnsiTheme="minorHAnsi" w:cstheme="minorHAnsi"/>
-          <w:b/>
-          <w:bCs/>
-          <w:caps/>
-          <w:sz w:val="16"/>
-          <w:szCs w:val="16"/>
-          <w:u w:val="single"/>
-        </w:rPr>
-      </w:pPr>
-    </w:p>
-    <w:p>
-      <w:pPr>
-        <w:spacing w:before="60" w:line="205" w:lineRule="atLeast"/>
-        <w:jc w:val="both"/>
-        <w:rPr>
-          <w:rFonts w:asciiTheme="minorHAnsi" w:hAnsiTheme="minorHAnsi" w:cstheme="minorHAnsi"/>
-          <w:b/>
-          <w:bCs/>
-          <w:caps/>
-          <w:sz w:val="20"/>
-          <w:szCs w:val="20"/>
-          <w:u w:val="single"/>
+          <w:sz w:val="20"/>
+          <w:szCs w:val="20"/>
         </w:rPr>
       </w:pPr>
       <w:r>
@@ -2361,6 +2432,7 @@
           <w:highlight w:val="yellow"/>
           <w:u w:val="single"/>
         </w:rPr>
+        <w:lastRenderedPageBreak/>
         <w:t>Research</w:t>
       </w:r>
     </w:p>
@@ -2503,24 +2575,10 @@
       <w:r>
         <w:rPr>
           <w:rFonts w:asciiTheme="minorHAnsi" w:hAnsiTheme="minorHAnsi" w:cstheme="minorHAnsi"/>
-        </w:rPr>
-        <w:t xml:space="preserve">• </w:t>
-      </w:r>
-      <w:r>
-        <w:rPr>
-          <w:rFonts w:asciiTheme="minorHAnsi" w:hAnsiTheme="minorHAnsi" w:cstheme="minorHAnsi"/>
-          <w:sz w:val="20"/>
-          <w:szCs w:val="20"/>
-        </w:rPr>
-        <w:t xml:space="preserve">Implemented </w:t>
-      </w:r>
-      <w:r>
-        <w:rPr>
-          <w:rFonts w:asciiTheme="minorHAnsi" w:hAnsiTheme="minorHAnsi" w:cstheme="minorHAnsi"/>
-          <w:sz w:val="20"/>
-          <w:szCs w:val="20"/>
-        </w:rPr>
-        <w:t xml:space="preserve">a </w:t>
+          <w:sz w:val="20"/>
+          <w:szCs w:val="20"/>
+        </w:rPr>
+        <w:t xml:space="preserve">• Implemented a </w:t>
       </w:r>
       <w:r>
         <w:rPr>
@@ -2586,27 +2644,7 @@
           <w:sz w:val="20"/>
           <w:szCs w:val="20"/>
         </w:rPr>
-        <w:t>BERT, ResNet, and</w:t>
-      </w:r>
-      <w:r>
-        <w:rPr>
-          <w:rFonts w:asciiTheme="minorHAnsi" w:hAnsiTheme="minorHAnsi" w:cstheme="minorHAnsi"/>
-          <w:b/>
-          <w:bCs/>
-          <w:sz w:val="20"/>
-          <w:szCs w:val="20"/>
-        </w:rPr>
-        <w:t xml:space="preserve"> an</w:t>
-      </w:r>
-      <w:r>
-        <w:rPr>
-          <w:rFonts w:asciiTheme="minorHAnsi" w:hAnsiTheme="minorHAnsi" w:cstheme="minorHAnsi"/>
-          <w:b/>
-          <w:bCs/>
-          <w:sz w:val="20"/>
-          <w:szCs w:val="20"/>
-        </w:rPr>
-        <w:t xml:space="preserve"> ATTENTION</w:t>
+        <w:t>BERT, ResNet, and an ATTENTION</w:t>
       </w:r>
       <w:r>
         <w:rPr>
@@ -2624,53 +2662,25 @@
           <w:sz w:val="20"/>
           <w:szCs w:val="20"/>
         </w:rPr>
-        <w:t>create a deep reinforcement learning PPO algorithm</w:t>
-      </w:r>
-      <w:r>
-        <w:rPr>
-          <w:rFonts w:asciiTheme="minorHAnsi" w:hAnsiTheme="minorHAnsi" w:cstheme="minorHAnsi"/>
-          <w:b/>
-          <w:bCs/>
-          <w:sz w:val="20"/>
-          <w:szCs w:val="20"/>
-        </w:rPr>
-        <w:t xml:space="preserve"> </w:t>
-      </w:r>
-      <w:r>
-        <w:rPr>
-          <w:rFonts w:asciiTheme="minorHAnsi" w:hAnsiTheme="minorHAnsi" w:cstheme="minorHAnsi"/>
-          <w:sz w:val="20"/>
-          <w:szCs w:val="20"/>
-        </w:rPr>
-        <w:t>and investigate the role of language in children’s number learning</w:t>
-      </w:r>
-      <w:r>
-        <w:rPr>
-          <w:rFonts w:asciiTheme="minorHAnsi" w:hAnsiTheme="minorHAnsi" w:cstheme="minorHAnsi"/>
-          <w:sz w:val="20"/>
-          <w:szCs w:val="20"/>
-        </w:rPr>
-        <w:t xml:space="preserve">. The models were </w:t>
-      </w:r>
-      <w:r>
-        <w:rPr>
-          <w:rFonts w:asciiTheme="minorHAnsi" w:hAnsiTheme="minorHAnsi" w:cstheme="minorHAnsi"/>
-          <w:b/>
-          <w:bCs/>
-          <w:sz w:val="20"/>
-          <w:szCs w:val="20"/>
-        </w:rPr>
-        <w:t>deployed on the Google Cloud Platform</w:t>
-      </w:r>
-      <w:r>
-        <w:rPr>
-          <w:rFonts w:asciiTheme="minorHAnsi" w:hAnsiTheme="minorHAnsi" w:cstheme="minorHAnsi"/>
-          <w:b/>
-          <w:bCs/>
-          <w:sz w:val="20"/>
-          <w:szCs w:val="20"/>
-        </w:rPr>
-        <w:t xml:space="preserve">  in DOCKER containers</w:t>
+        <w:t xml:space="preserve">create a deep reinforcement learning PPO algorithm </w:t>
+      </w:r>
+      <w:r>
+        <w:rPr>
+          <w:rFonts w:asciiTheme="minorHAnsi" w:hAnsiTheme="minorHAnsi" w:cstheme="minorHAnsi"/>
+          <w:sz w:val="20"/>
+          <w:szCs w:val="20"/>
+        </w:rPr>
+        <w:t xml:space="preserve">and investigate the role of language in children’s number learning. The models were </w:t>
+      </w:r>
+      <w:r>
+        <w:rPr>
+          <w:rFonts w:asciiTheme="minorHAnsi" w:hAnsiTheme="minorHAnsi" w:cstheme="minorHAnsi"/>
+          <w:b/>
+          <w:bCs/>
+          <w:sz w:val="20"/>
+          <w:szCs w:val="20"/>
+        </w:rPr>
+        <w:t>deployed on the Google Cloud Platform  in DOCKER containers</w:t>
       </w:r>
       <w:r>
         <w:rPr>
@@ -2725,55 +2735,7 @@
           <w:sz w:val="20"/>
           <w:szCs w:val="20"/>
         </w:rPr>
-        <w:t>PARTICLE</w:t>
-      </w:r>
-      <w:r>
-        <w:rPr>
-          <w:rStyle w:val="fs12fw4ttuoverflow-hidden"/>
-          <w:rFonts w:asciiTheme="minorHAnsi" w:hAnsiTheme="minorHAnsi" w:cstheme="minorHAnsi"/>
-          <w:b/>
-          <w:bCs/>
-          <w:caps/>
-          <w:sz w:val="20"/>
-          <w:szCs w:val="20"/>
-        </w:rPr>
-        <w:t xml:space="preserve"> </w:t>
-      </w:r>
-      <w:r>
-        <w:rPr>
-          <w:rStyle w:val="fs12fw4ttuoverflow-hidden"/>
-          <w:rFonts w:asciiTheme="minorHAnsi" w:hAnsiTheme="minorHAnsi" w:cstheme="minorHAnsi"/>
-          <w:b/>
-          <w:bCs/>
-          <w:caps/>
-          <w:sz w:val="20"/>
-          <w:szCs w:val="20"/>
-        </w:rPr>
-        <w:t>FILTER GUIDED MULTI-AGENT REINFORCEMENT LEARNING, CU BOULDER</w:t>
-      </w:r>
-      <w:r>
-        <w:rPr>
-          <w:rStyle w:val="fs12fw4ttuoverflow-hidden"/>
-          <w:rFonts w:asciiTheme="minorHAnsi" w:hAnsiTheme="minorHAnsi" w:cstheme="minorHAnsi"/>
-          <w:b/>
-          <w:bCs/>
-          <w:caps/>
-          <w:sz w:val="20"/>
-          <w:szCs w:val="20"/>
-        </w:rPr>
-        <w:t xml:space="preserve">              </w:t>
-      </w:r>
-      <w:r>
-        <w:rPr>
-          <w:rStyle w:val="fs12fw4ttuoverflow-hidden"/>
-          <w:rFonts w:asciiTheme="minorHAnsi" w:hAnsiTheme="minorHAnsi" w:cstheme="minorHAnsi"/>
-          <w:b/>
-          <w:bCs/>
-          <w:caps/>
-          <w:sz w:val="20"/>
-          <w:szCs w:val="20"/>
-        </w:rPr>
-        <w:t xml:space="preserve">          </w:t>
+        <w:t xml:space="preserve">PARTICLE FILTER GUIDED MULTI-AGENT REINFORCEMENT LEARNING, CU BOULDER                        </w:t>
       </w:r>
       <w:r>
         <w:rPr>
@@ -2782,25 +2744,7 @@
           <w:sz w:val="20"/>
           <w:szCs w:val="20"/>
         </w:rPr>
-        <w:t>September</w:t>
-      </w:r>
-      <w:r>
-        <w:rPr>
-          <w:rStyle w:val="fs12fw4"/>
-          <w:rFonts w:asciiTheme="minorHAnsi" w:hAnsiTheme="minorHAnsi" w:cstheme="minorHAnsi"/>
-          <w:sz w:val="20"/>
-          <w:szCs w:val="20"/>
-        </w:rPr>
-        <w:t xml:space="preserve"> </w:t>
-      </w:r>
-      <w:r>
-        <w:rPr>
-          <w:rStyle w:val="fs12fw4"/>
-          <w:rFonts w:asciiTheme="minorHAnsi" w:hAnsiTheme="minorHAnsi" w:cstheme="minorHAnsi"/>
-          <w:sz w:val="20"/>
-          <w:szCs w:val="20"/>
-        </w:rPr>
-        <w:t>202</w:t>
+        <w:t>September 202</w:t>
       </w:r>
       <w:r>
         <w:rPr>
@@ -2981,24 +2925,10 @@
       <w:r>
         <w:rPr>
           <w:rFonts w:asciiTheme="minorHAnsi" w:hAnsiTheme="minorHAnsi" w:cstheme="minorHAnsi"/>
-        </w:rPr>
-        <w:t xml:space="preserve">• </w:t>
-      </w:r>
-      <w:r>
-        <w:rPr>
-          <w:rFonts w:asciiTheme="minorHAnsi" w:hAnsiTheme="minorHAnsi" w:cstheme="minorHAnsi"/>
-          <w:sz w:val="20"/>
-          <w:szCs w:val="20"/>
-        </w:rPr>
-        <w:t>Developed</w:t>
-      </w:r>
-      <w:r>
-        <w:rPr>
-          <w:rFonts w:asciiTheme="minorHAnsi" w:hAnsiTheme="minorHAnsi" w:cstheme="minorHAnsi"/>
-          <w:sz w:val="20"/>
-          <w:szCs w:val="20"/>
-        </w:rPr>
-        <w:t xml:space="preserve"> a novel </w:t>
+          <w:sz w:val="20"/>
+          <w:szCs w:val="20"/>
+        </w:rPr>
+        <w:t xml:space="preserve">• Developed a novel </w:t>
       </w:r>
       <w:r>
         <w:rPr>
@@ -3026,23 +2956,7 @@
           <w:sz w:val="20"/>
           <w:szCs w:val="20"/>
         </w:rPr>
-        <w:t xml:space="preserve">, </w:t>
-      </w:r>
-      <w:r>
-        <w:rPr>
-          <w:rFonts w:asciiTheme="minorHAnsi" w:hAnsiTheme="minorHAnsi" w:cstheme="minorHAnsi"/>
-          <w:sz w:val="20"/>
-          <w:szCs w:val="20"/>
-        </w:rPr>
-        <w:t>with the aim</w:t>
-      </w:r>
-      <w:r>
-        <w:rPr>
-          <w:rFonts w:asciiTheme="minorHAnsi" w:hAnsiTheme="minorHAnsi" w:cstheme="minorHAnsi"/>
-          <w:sz w:val="20"/>
-          <w:szCs w:val="20"/>
-        </w:rPr>
-        <w:t xml:space="preserve"> to demonstrate its superior performance in collaborative tasks, such as object collection in a warehouse. </w:t>
+        <w:t xml:space="preserve">, with the aim to demonstrate its superior performance in collaborative tasks, such as object collection in a warehouse. </w:t>
       </w:r>
     </w:p>
     <w:p>
@@ -3095,17 +3009,7 @@
           <w:sz w:val="20"/>
           <w:szCs w:val="20"/>
         </w:rPr>
-        <w:t>, SAMSUNG R&amp;D</w:t>
-      </w:r>
-      <w:r>
-        <w:rPr>
-          <w:rFonts w:asciiTheme="minorHAnsi" w:hAnsiTheme="minorHAnsi" w:cstheme="minorHAnsi"/>
-          <w:b/>
-          <w:bCs/>
-          <w:sz w:val="20"/>
-          <w:szCs w:val="20"/>
-        </w:rPr>
-        <w:t xml:space="preserve"> </w:t>
+        <w:t xml:space="preserve">, SAMSUNG R&amp;D </w:t>
       </w:r>
       <w:r>
         <w:rPr>
@@ -3175,25 +3079,7 @@
           <w:sz w:val="20"/>
           <w:szCs w:val="20"/>
         </w:rPr>
-        <w:t xml:space="preserve">January </w:t>
-      </w:r>
-      <w:r>
-        <w:rPr>
-          <w:rStyle w:val="fs12fw4"/>
-          <w:rFonts w:asciiTheme="minorHAnsi" w:hAnsiTheme="minorHAnsi" w:cstheme="minorHAnsi"/>
-          <w:sz w:val="20"/>
-          <w:szCs w:val="20"/>
-        </w:rPr>
-        <w:t>202</w:t>
-      </w:r>
-      <w:r>
-        <w:rPr>
-          <w:rStyle w:val="fs12fw4"/>
-          <w:rFonts w:asciiTheme="minorHAnsi" w:hAnsiTheme="minorHAnsi" w:cstheme="minorHAnsi"/>
-          <w:sz w:val="20"/>
-          <w:szCs w:val="20"/>
-        </w:rPr>
-        <w:t>0</w:t>
+        <w:t>January 2020</w:t>
       </w:r>
       <w:r>
         <w:rPr>
@@ -3202,34 +3088,7 @@
           <w:sz w:val="20"/>
           <w:szCs w:val="20"/>
         </w:rPr>
-        <w:t xml:space="preserve"> – </w:t>
-      </w:r>
-      <w:r>
-        <w:rPr>
-          <w:rStyle w:val="fs12fw4overflow-hidden"/>
-          <w:rFonts w:asciiTheme="minorHAnsi" w:hAnsiTheme="minorHAnsi" w:cstheme="minorHAnsi"/>
-          <w:sz w:val="20"/>
-          <w:szCs w:val="20"/>
-        </w:rPr>
-        <w:t>August</w:t>
-      </w:r>
-      <w:r>
-        <w:rPr>
-          <w:rStyle w:val="fs12fw4overflow-hidden"/>
-          <w:rFonts w:asciiTheme="minorHAnsi" w:hAnsiTheme="minorHAnsi" w:cstheme="minorHAnsi"/>
-          <w:sz w:val="20"/>
-          <w:szCs w:val="20"/>
-        </w:rPr>
-        <w:t xml:space="preserve"> 202</w:t>
-      </w:r>
-      <w:r>
-        <w:rPr>
-          <w:rStyle w:val="fs12fw4overflow-hidden"/>
-          <w:rFonts w:asciiTheme="minorHAnsi" w:hAnsiTheme="minorHAnsi" w:cstheme="minorHAnsi"/>
-          <w:sz w:val="20"/>
-          <w:szCs w:val="20"/>
-        </w:rPr>
-        <w:t>1</w:t>
+        <w:t xml:space="preserve"> – August 2021</w:t>
       </w:r>
     </w:p>
     <w:p>
@@ -3306,82 +3165,70 @@
       <w:r>
         <w:rPr>
           <w:rFonts w:asciiTheme="minorHAnsi" w:hAnsiTheme="minorHAnsi" w:cstheme="minorHAnsi"/>
-        </w:rPr>
-        <w:t>•</w:t>
-      </w:r>
-      <w:r>
-        <w:rPr>
-          <w:rFonts w:asciiTheme="minorHAnsi" w:hAnsiTheme="minorHAnsi" w:cstheme="minorHAnsi"/>
+          <w:sz w:val="20"/>
+          <w:szCs w:val="20"/>
+        </w:rPr>
+        <w:t xml:space="preserve">• Spearheaded research on </w:t>
+      </w:r>
+      <w:r>
+        <w:rPr>
+          <w:rFonts w:asciiTheme="minorHAnsi" w:hAnsiTheme="minorHAnsi" w:cstheme="minorHAnsi"/>
+          <w:b/>
+          <w:bCs/>
+          <w:sz w:val="20"/>
+          <w:szCs w:val="20"/>
+        </w:rPr>
+        <w:t>how Reinforcement Learning</w:t>
+      </w:r>
+      <w:r>
+        <w:rPr>
+          <w:rFonts w:asciiTheme="minorHAnsi" w:hAnsiTheme="minorHAnsi" w:cstheme="minorHAnsi"/>
+          <w:sz w:val="20"/>
+          <w:szCs w:val="20"/>
+        </w:rPr>
+        <w:t xml:space="preserve"> can </w:t>
+      </w:r>
+      <w:r>
+        <w:rPr>
+          <w:rFonts w:asciiTheme="minorHAnsi" w:hAnsiTheme="minorHAnsi" w:cstheme="minorHAnsi"/>
+          <w:b/>
+          <w:bCs/>
+          <w:sz w:val="20"/>
+          <w:szCs w:val="20"/>
+        </w:rPr>
+        <w:t>be used to find a policy for selecting the order of layers in a Layered LDPC decoder</w:t>
+      </w:r>
+      <w:r>
+        <w:rPr>
+          <w:rFonts w:asciiTheme="minorHAnsi" w:hAnsiTheme="minorHAnsi" w:cstheme="minorHAnsi"/>
+          <w:sz w:val="20"/>
+          <w:szCs w:val="20"/>
+        </w:rPr>
+        <w:t xml:space="preserve"> to improve its performance. Also optimized LDPC decoder algorithm with </w:t>
+      </w:r>
+      <w:r>
+        <w:rPr>
+          <w:rFonts w:asciiTheme="minorHAnsi" w:hAnsiTheme="minorHAnsi" w:cstheme="minorHAnsi"/>
+          <w:b/>
+          <w:bCs/>
+          <w:sz w:val="20"/>
+          <w:szCs w:val="20"/>
+        </w:rPr>
+        <w:t>gradient descent on piece</w:t>
+      </w:r>
+      <w:r>
+        <w:rPr>
+          <w:rFonts w:asciiTheme="minorHAnsi" w:hAnsiTheme="minorHAnsi" w:cstheme="minorHAnsi"/>
+          <w:b/>
+          <w:bCs/>
+          <w:sz w:val="20"/>
+          <w:szCs w:val="20"/>
         </w:rPr>
         <w:t xml:space="preserve"> </w:t>
       </w:r>
       <w:r>
         <w:rPr>
           <w:rFonts w:asciiTheme="minorHAnsi" w:hAnsiTheme="minorHAnsi" w:cstheme="minorHAnsi"/>
-          <w:sz w:val="20"/>
-          <w:szCs w:val="20"/>
-        </w:rPr>
-        <w:t xml:space="preserve">Spearheaded research on </w:t>
-      </w:r>
-      <w:r>
-        <w:rPr>
-          <w:rFonts w:asciiTheme="minorHAnsi" w:hAnsiTheme="minorHAnsi" w:cstheme="minorHAnsi"/>
-          <w:b/>
-          <w:bCs/>
-          <w:sz w:val="20"/>
-          <w:szCs w:val="20"/>
-        </w:rPr>
-        <w:t>how Reinforcement Learning</w:t>
-      </w:r>
-      <w:r>
-        <w:rPr>
-          <w:rFonts w:asciiTheme="minorHAnsi" w:hAnsiTheme="minorHAnsi" w:cstheme="minorHAnsi"/>
-          <w:sz w:val="20"/>
-          <w:szCs w:val="20"/>
-        </w:rPr>
-        <w:t xml:space="preserve"> can </w:t>
-      </w:r>
-      <w:r>
-        <w:rPr>
-          <w:rFonts w:asciiTheme="minorHAnsi" w:hAnsiTheme="minorHAnsi" w:cstheme="minorHAnsi"/>
-          <w:b/>
-          <w:bCs/>
-          <w:sz w:val="20"/>
-          <w:szCs w:val="20"/>
-        </w:rPr>
-        <w:t>be used to find a policy for selecting the order of layers in a Layered LDPC decoder</w:t>
-      </w:r>
-      <w:r>
-        <w:rPr>
-          <w:rFonts w:asciiTheme="minorHAnsi" w:hAnsiTheme="minorHAnsi" w:cstheme="minorHAnsi"/>
-          <w:sz w:val="20"/>
-          <w:szCs w:val="20"/>
-        </w:rPr>
-        <w:t xml:space="preserve"> to improve its performance. Also optimized LDPC decoder algorithm with </w:t>
-      </w:r>
-      <w:r>
-        <w:rPr>
-          <w:rFonts w:asciiTheme="minorHAnsi" w:hAnsiTheme="minorHAnsi" w:cstheme="minorHAnsi"/>
-          <w:b/>
-          <w:bCs/>
-          <w:sz w:val="20"/>
-          <w:szCs w:val="20"/>
-        </w:rPr>
-        <w:t>gradient descent on piece</w:t>
-      </w:r>
-      <w:r>
-        <w:rPr>
-          <w:rFonts w:asciiTheme="minorHAnsi" w:hAnsiTheme="minorHAnsi" w:cstheme="minorHAnsi"/>
-          <w:b/>
-          <w:bCs/>
-          <w:sz w:val="20"/>
-          <w:szCs w:val="20"/>
-        </w:rPr>
-        <w:t xml:space="preserve"> </w:t>
-      </w:r>
-      <w:r>
-        <w:rPr>
-          <w:rFonts w:asciiTheme="minorHAnsi" w:hAnsiTheme="minorHAnsi" w:cstheme="minorHAnsi"/>
           <w:b/>
           <w:bCs/>
           <w:sz w:val="20"/>
@@ -3395,28 +3242,8 @@
           <w:sz w:val="20"/>
           <w:szCs w:val="20"/>
         </w:rPr>
-        <w:t xml:space="preserve"> &amp; Deep Neural Networks</w:t>
-      </w:r>
-      <w:r>
-        <w:rPr>
-          <w:rFonts w:asciiTheme="minorHAnsi" w:hAnsiTheme="minorHAnsi" w:cstheme="minorHAnsi"/>
-          <w:sz w:val="20"/>
-          <w:szCs w:val="20"/>
-        </w:rPr>
-        <w:t>.</w:t>
-      </w:r>
-    </w:p>
-    <w:p>
-      <w:pPr>
-        <w:spacing w:before="9"/>
-        <w:ind w:left="100"/>
-        <w:rPr>
-          <w:b/>
-          <w:i/>
-          <w:sz w:val="8"/>
-          <w:szCs w:val="8"/>
-        </w:rPr>
-      </w:pPr>
+        <w:t xml:space="preserve"> &amp; Deep Neural Networks.</w:t>
+      </w:r>
     </w:p>
     <w:p>
       <w:pPr>
@@ -3693,6 +3520,8 @@
       <w:r>
         <w:rPr>
           <w:rFonts w:asciiTheme="minorHAnsi" w:hAnsiTheme="minorHAnsi" w:cstheme="minorHAnsi"/>
+          <w:sz w:val="20"/>
+          <w:szCs w:val="20"/>
         </w:rPr>
         <w:t xml:space="preserve">• </w:t>
       </w:r>
@@ -3782,6 +3611,8 @@
       <w:r>
         <w:rPr>
           <w:rFonts w:asciiTheme="minorHAnsi" w:hAnsiTheme="minorHAnsi" w:cstheme="minorHAnsi"/>
+          <w:sz w:val="20"/>
+          <w:szCs w:val="20"/>
         </w:rPr>
         <w:t xml:space="preserve">• </w:t>
       </w:r>
@@ -3923,18 +3754,7 @@
           <w:sz w:val="20"/>
           <w:szCs w:val="20"/>
         </w:rPr>
-        <w:t>.</w:t>
-      </w:r>
-      <w:r>
-        <w:rPr>
-          <w:rFonts w:asciiTheme="minorHAnsi" w:hAnsiTheme="minorHAnsi" w:cstheme="minorHAnsi"/>
-          <w:b/>
-          <w:i/>
-          <w:color w:val="000000"/>
-          <w:sz w:val="20"/>
-          <w:szCs w:val="20"/>
-        </w:rPr>
-        <w:t xml:space="preserve">                                                                                                   </w:t>
+        <w:t xml:space="preserve">.                                                                                                   </w:t>
       </w:r>
       <w:r>
         <w:rPr>
@@ -3945,51 +3765,7 @@
           <w:sz w:val="20"/>
           <w:szCs w:val="20"/>
         </w:rPr>
-        <w:t>December 2017</w:t>
-      </w:r>
-      <w:r>
-        <w:rPr>
-          <w:rFonts w:asciiTheme="minorHAnsi" w:hAnsiTheme="minorHAnsi" w:cstheme="minorHAnsi"/>
-          <w:bCs/>
-          <w:iCs/>
-          <w:color w:val="000000"/>
-          <w:sz w:val="20"/>
-          <w:szCs w:val="20"/>
-        </w:rPr>
-        <w:t xml:space="preserve"> </w:t>
-      </w:r>
-      <w:r>
-        <w:rPr>
-          <w:rFonts w:asciiTheme="minorHAnsi" w:hAnsiTheme="minorHAnsi" w:cstheme="minorHAnsi"/>
-          <w:bCs/>
-          <w:iCs/>
-          <w:color w:val="000000"/>
-          <w:sz w:val="20"/>
-          <w:szCs w:val="20"/>
-        </w:rPr>
-        <w:t>–</w:t>
-      </w:r>
-      <w:r>
-        <w:rPr>
-          <w:rFonts w:asciiTheme="minorHAnsi" w:hAnsiTheme="minorHAnsi" w:cstheme="minorHAnsi"/>
-          <w:bCs/>
-          <w:iCs/>
-          <w:color w:val="000000"/>
-          <w:sz w:val="20"/>
-          <w:szCs w:val="20"/>
-        </w:rPr>
-        <w:t xml:space="preserve"> </w:t>
-      </w:r>
-      <w:r>
-        <w:rPr>
-          <w:rFonts w:asciiTheme="minorHAnsi" w:hAnsiTheme="minorHAnsi" w:cstheme="minorHAnsi"/>
-          <w:bCs/>
-          <w:iCs/>
-          <w:color w:val="000000"/>
-          <w:sz w:val="20"/>
-          <w:szCs w:val="20"/>
-        </w:rPr>
-        <w:t>March 2018</w:t>
+        <w:t>December 2017 – March 2018</w:t>
       </w:r>
     </w:p>
     <w:p>
@@ -4091,56 +3867,17 @@
         <w:jc w:val="both"/>
         <w:rPr>
           <w:rFonts w:asciiTheme="minorHAnsi" w:hAnsiTheme="minorHAnsi" w:cstheme="minorHAnsi"/>
-          <w:b/>
-          <w:i/>
-          <w:color w:val="000000"/>
-          <w:sz w:val="20"/>
-          <w:szCs w:val="20"/>
-        </w:rPr>
-      </w:pPr>
-      <w:r>
-        <w:rPr>
-          <w:rFonts w:asciiTheme="minorHAnsi" w:hAnsiTheme="minorHAnsi" w:cstheme="minorHAnsi"/>
-        </w:rPr>
-        <w:t>•</w:t>
-      </w:r>
-      <w:r>
-        <w:rPr>
-          <w:rFonts w:asciiTheme="minorHAnsi" w:hAnsiTheme="minorHAnsi" w:cstheme="minorHAnsi"/>
-        </w:rPr>
-        <w:t xml:space="preserve"> </w:t>
-      </w:r>
-      <w:r>
-        <w:rPr>
-          <w:rFonts w:asciiTheme="minorHAnsi" w:hAnsiTheme="minorHAnsi" w:cstheme="minorHAnsi"/>
-          <w:sz w:val="20"/>
-          <w:szCs w:val="20"/>
-        </w:rPr>
-        <w:t xml:space="preserve">Worked as part of a </w:t>
-      </w:r>
-      <w:r>
-        <w:rPr>
-          <w:rFonts w:asciiTheme="minorHAnsi" w:hAnsiTheme="minorHAnsi" w:cstheme="minorHAnsi"/>
-          <w:sz w:val="20"/>
-          <w:szCs w:val="20"/>
-        </w:rPr>
-        <w:t>three-member</w:t>
-      </w:r>
-      <w:r>
-        <w:rPr>
-          <w:rFonts w:asciiTheme="minorHAnsi" w:hAnsiTheme="minorHAnsi" w:cstheme="minorHAnsi"/>
-          <w:sz w:val="20"/>
-          <w:szCs w:val="20"/>
-        </w:rPr>
-        <w:t xml:space="preserve"> team, where a typewriter was built for deaf, dumb &amp; blind people, </w:t>
-      </w:r>
-      <w:r>
-        <w:rPr>
-          <w:rFonts w:asciiTheme="minorHAnsi" w:hAnsiTheme="minorHAnsi" w:cstheme="minorHAnsi"/>
-          <w:sz w:val="20"/>
-          <w:szCs w:val="20"/>
-        </w:rPr>
-        <w:t xml:space="preserve">which </w:t>
+          <w:sz w:val="20"/>
+          <w:szCs w:val="20"/>
+        </w:rPr>
+      </w:pPr>
+      <w:r>
+        <w:rPr>
+          <w:rFonts w:asciiTheme="minorHAnsi" w:hAnsiTheme="minorHAnsi" w:cstheme="minorHAnsi"/>
+          <w:sz w:val="20"/>
+          <w:szCs w:val="20"/>
+        </w:rPr>
+        <w:t xml:space="preserve">• Worked as part of a three-member team, where a typewriter was built for deaf, dumb &amp; blind people, which </w:t>
       </w:r>
       <w:r>
         <w:rPr>
@@ -4181,23 +3918,202 @@
     </w:p>
     <w:p>
       <w:pPr>
+        <w:pBdr>
+          <w:top w:val="nil"/>
+          <w:left w:val="nil"/>
+          <w:bottom w:val="nil"/>
+          <w:right w:val="nil"/>
+          <w:between w:val="nil"/>
+        </w:pBdr>
+        <w:tabs>
+          <w:tab w:val="left" w:pos="322"/>
+          <w:tab w:val="left" w:pos="8829"/>
+        </w:tabs>
+        <w:jc w:val="both"/>
+        <w:rPr>
+          <w:rFonts w:asciiTheme="minorHAnsi" w:hAnsiTheme="minorHAnsi" w:cstheme="minorHAnsi"/>
+          <w:b/>
+          <w:iCs/>
+          <w:color w:val="000000"/>
+          <w:sz w:val="16"/>
+          <w:szCs w:val="16"/>
+        </w:rPr>
+      </w:pPr>
+    </w:p>
+    <w:p>
+      <w:pPr>
+        <w:spacing w:before="60" w:line="205" w:lineRule="atLeast"/>
+        <w:jc w:val="both"/>
+        <w:rPr>
+          <w:rFonts w:asciiTheme="minorHAnsi" w:hAnsiTheme="minorHAnsi" w:cstheme="minorHAnsi"/>
+          <w:b/>
+          <w:bCs/>
+          <w:caps/>
+          <w:sz w:val="20"/>
+          <w:szCs w:val="20"/>
+          <w:u w:val="single"/>
+        </w:rPr>
+      </w:pPr>
+      <w:r>
+        <w:rPr>
+          <w:rFonts w:asciiTheme="minorHAnsi" w:hAnsiTheme="minorHAnsi" w:cstheme="minorHAnsi"/>
+          <w:color w:val="0070C0"/>
+          <w:sz w:val="20"/>
+          <w:szCs w:val="20"/>
+        </w:rPr>
+        <w:t xml:space="preserve"> </w:t>
+      </w:r>
+      <w:r>
+        <w:rPr>
+          <w:rFonts w:asciiTheme="minorHAnsi" w:hAnsiTheme="minorHAnsi" w:cstheme="minorHAnsi"/>
+          <w:b/>
+          <w:bCs/>
+          <w:caps/>
+          <w:sz w:val="20"/>
+          <w:szCs w:val="20"/>
+          <w:highlight w:val="yellow"/>
+          <w:u w:val="single"/>
+        </w:rPr>
+        <w:t>PERSONAL Projects</w:t>
+      </w:r>
+    </w:p>
+    <w:p>
+      <w:pPr>
+        <w:spacing w:line="205" w:lineRule="atLeast"/>
+        <w:jc w:val="both"/>
+        <w:rPr>
+          <w:rFonts w:asciiTheme="minorHAnsi" w:hAnsiTheme="minorHAnsi" w:cstheme="minorHAnsi"/>
+          <w:sz w:val="20"/>
+          <w:szCs w:val="20"/>
+        </w:rPr>
+      </w:pPr>
+      <w:r>
+        <w:rPr>
+          <w:rFonts w:asciiTheme="minorHAnsi" w:hAnsiTheme="minorHAnsi" w:cstheme="minorHAnsi"/>
+          <w:sz w:val="20"/>
+          <w:szCs w:val="20"/>
+        </w:rPr>
+        <w:t>• Tech Stack (Spring Boot Framework) –</w:t>
+      </w:r>
+      <w:r>
+        <w:rPr>
+          <w:rFonts w:asciiTheme="minorHAnsi" w:hAnsiTheme="minorHAnsi" w:cstheme="minorHAnsi"/>
+          <w:sz w:val="20"/>
+          <w:szCs w:val="20"/>
+        </w:rPr>
+        <w:t xml:space="preserve"> Projects</w:t>
+      </w:r>
+      <w:r>
+        <w:rPr>
+          <w:rFonts w:asciiTheme="minorHAnsi" w:hAnsiTheme="minorHAnsi" w:cstheme="minorHAnsi"/>
+          <w:sz w:val="20"/>
+          <w:szCs w:val="20"/>
+        </w:rPr>
+        <w:t xml:space="preserve"> </w:t>
+      </w:r>
+      <w:hyperlink r:id="rId12" w:history="1">
+        <w:r>
+          <w:rPr>
+            <w:rStyle w:val="Hyperlink"/>
+            <w:rFonts w:asciiTheme="minorHAnsi" w:hAnsiTheme="minorHAnsi" w:cstheme="minorHAnsi"/>
+            <w:sz w:val="20"/>
+            <w:szCs w:val="20"/>
+          </w:rPr>
+          <w:t>URL shortener</w:t>
+        </w:r>
+      </w:hyperlink>
+      <w:r>
+        <w:rPr>
+          <w:rFonts w:asciiTheme="minorHAnsi" w:hAnsiTheme="minorHAnsi" w:cstheme="minorHAnsi"/>
+          <w:sz w:val="20"/>
+          <w:szCs w:val="20"/>
+        </w:rPr>
+        <w:t>.</w:t>
+      </w:r>
+    </w:p>
+    <w:p>
+      <w:pPr>
+        <w:spacing w:line="205" w:lineRule="atLeast"/>
+        <w:jc w:val="both"/>
+        <w:rPr>
+          <w:rFonts w:asciiTheme="minorHAnsi" w:hAnsiTheme="minorHAnsi" w:cstheme="minorHAnsi"/>
+          <w:sz w:val="20"/>
+          <w:szCs w:val="20"/>
+        </w:rPr>
+      </w:pPr>
+      <w:r>
+        <w:rPr>
+          <w:rFonts w:asciiTheme="minorHAnsi" w:hAnsiTheme="minorHAnsi" w:cstheme="minorHAnsi"/>
+          <w:sz w:val="20"/>
+          <w:szCs w:val="20"/>
+        </w:rPr>
+        <w:t>• Tech Stack (PHP, Apache 2, MySQL, HTML, CSS, JavaScript) –</w:t>
+      </w:r>
+      <w:r>
+        <w:rPr>
+          <w:rFonts w:asciiTheme="minorHAnsi" w:hAnsiTheme="minorHAnsi" w:cstheme="minorHAnsi"/>
+          <w:sz w:val="20"/>
+          <w:szCs w:val="20"/>
+        </w:rPr>
+        <w:t xml:space="preserve"> Projects</w:t>
+      </w:r>
+      <w:r>
+        <w:rPr>
+          <w:rFonts w:asciiTheme="minorHAnsi" w:hAnsiTheme="minorHAnsi" w:cstheme="minorHAnsi"/>
+          <w:sz w:val="20"/>
+          <w:szCs w:val="20"/>
+        </w:rPr>
+        <w:t xml:space="preserve"> </w:t>
+      </w:r>
+      <w:hyperlink r:id="rId13" w:history="1">
+        <w:r>
+          <w:rPr>
+            <w:rStyle w:val="Hyperlink"/>
+            <w:rFonts w:asciiTheme="minorHAnsi" w:hAnsiTheme="minorHAnsi" w:cstheme="minorHAnsi"/>
+            <w:sz w:val="20"/>
+            <w:szCs w:val="20"/>
+          </w:rPr>
+          <w:t>Password Manager</w:t>
+        </w:r>
+      </w:hyperlink>
+      <w:r>
+        <w:rPr>
+          <w:rFonts w:asciiTheme="minorHAnsi" w:hAnsiTheme="minorHAnsi" w:cstheme="minorHAnsi"/>
+          <w:sz w:val="20"/>
+          <w:szCs w:val="20"/>
+        </w:rPr>
+        <w:t xml:space="preserve">, </w:t>
+      </w:r>
+      <w:hyperlink r:id="rId14" w:history="1">
+        <w:r>
+          <w:rPr>
+            <w:rStyle w:val="Hyperlink"/>
+            <w:rFonts w:asciiTheme="minorHAnsi" w:hAnsiTheme="minorHAnsi" w:cstheme="minorHAnsi"/>
+            <w:sz w:val="20"/>
+            <w:szCs w:val="20"/>
+          </w:rPr>
+          <w:t>Incident Reporting System</w:t>
+        </w:r>
+      </w:hyperlink>
+      <w:r>
+        <w:rPr>
+          <w:rFonts w:asciiTheme="minorHAnsi" w:hAnsiTheme="minorHAnsi" w:cstheme="minorHAnsi"/>
+          <w:sz w:val="20"/>
+          <w:szCs w:val="20"/>
+        </w:rPr>
+        <w:t>.</w:t>
+      </w:r>
+    </w:p>
+    <w:p>
+      <w:pPr>
         <w:spacing w:before="50"/>
         <w:rPr>
           <w:rFonts w:asciiTheme="minorHAnsi" w:hAnsiTheme="minorHAnsi" w:cstheme="minorHAnsi"/>
           <w:color w:val="0070C0"/>
-          <w:sz w:val="20"/>
-          <w:szCs w:val="20"/>
-        </w:rPr>
-      </w:pPr>
-      <w:r>
-        <w:rPr>
-          <w:rFonts w:asciiTheme="minorHAnsi" w:hAnsiTheme="minorHAnsi" w:cstheme="minorHAnsi"/>
-          <w:color w:val="0070C0"/>
-          <w:sz w:val="20"/>
-          <w:szCs w:val="20"/>
-        </w:rPr>
-        <w:t xml:space="preserve"> </w:t>
-      </w:r>
+          <w:sz w:val="16"/>
+          <w:szCs w:val="16"/>
+        </w:rPr>
+      </w:pPr>
     </w:p>
     <w:p>
       <w:pPr>
@@ -4242,15 +4158,7 @@
           <w:b/>
           <w:bCs/>
         </w:rPr>
-        <w:t>• Cleared the Samsung professional software competenc</w:t>
-      </w:r>
-      <w:r>
-        <w:rPr>
-          <w:rFonts w:asciiTheme="minorHAnsi" w:hAnsiTheme="minorHAnsi" w:cstheme="minorHAnsi"/>
-          <w:b/>
-          <w:bCs/>
-        </w:rPr>
-        <w:t>y</w:t>
+        <w:t>• Cleared the Samsung professional software competency</w:t>
       </w:r>
       <w:r>
         <w:rPr>
@@ -4299,7 +4207,7 @@
         </w:rPr>
         <w:t xml:space="preserve"> for my contributions to the 5G project. </w:t>
       </w:r>
-      <w:hyperlink r:id="rId12" w:history="1">
+      <w:hyperlink r:id="rId15" w:history="1">
         <w:r>
           <w:rPr>
             <w:rStyle w:val="Hyperlink"/>
@@ -4327,132 +4235,208 @@
         <w:jc w:val="both"/>
         <w:rPr>
           <w:rFonts w:asciiTheme="minorHAnsi" w:hAnsiTheme="minorHAnsi" w:cstheme="minorHAnsi"/>
+        </w:rPr>
+      </w:pPr>
+      <w:r>
+        <w:rPr>
+          <w:rFonts w:asciiTheme="minorHAnsi" w:hAnsiTheme="minorHAnsi" w:cstheme="minorHAnsi"/>
+        </w:rPr>
+        <w:t>• </w:t>
+      </w:r>
+      <w:bookmarkStart w:id="1" w:name="_Hlk154217328"/>
+      <w:r>
+        <w:rPr>
+          <w:rFonts w:asciiTheme="minorHAnsi" w:hAnsiTheme="minorHAnsi" w:cstheme="minorHAnsi"/>
+        </w:rPr>
+        <w:t xml:space="preserve">Participated in </w:t>
+      </w:r>
+      <w:r>
+        <w:rPr>
+          <w:rFonts w:asciiTheme="minorHAnsi" w:hAnsiTheme="minorHAnsi" w:cstheme="minorHAnsi"/>
+          <w:b/>
+          <w:bCs/>
+        </w:rPr>
+        <w:t xml:space="preserve">Competitive Coding, </w:t>
+      </w:r>
+      <w:r>
+        <w:rPr>
+          <w:rFonts w:asciiTheme="minorHAnsi" w:hAnsiTheme="minorHAnsi" w:cstheme="minorHAnsi"/>
+        </w:rPr>
+        <w:t xml:space="preserve">achieving a Best Code Chef Global Rank of approximately </w:t>
+      </w:r>
+      <w:r>
+        <w:rPr>
+          <w:rFonts w:asciiTheme="minorHAnsi" w:hAnsiTheme="minorHAnsi" w:cstheme="minorHAnsi"/>
+          <w:b/>
+          <w:bCs/>
+        </w:rPr>
+        <w:t>314 out of 11809</w:t>
+      </w:r>
+      <w:r>
+        <w:rPr>
+          <w:rFonts w:asciiTheme="minorHAnsi" w:hAnsiTheme="minorHAnsi" w:cstheme="minorHAnsi"/>
+        </w:rPr>
+        <w:t xml:space="preserve"> in the April Challenge 2019. </w:t>
+      </w:r>
+      <w:bookmarkEnd w:id="1"/>
+      <w:r>
+        <w:rPr>
+          <w:rFonts w:asciiTheme="minorHAnsi" w:hAnsiTheme="minorHAnsi" w:cstheme="minorHAnsi"/>
+          <w:b/>
+          <w:bCs/>
+        </w:rPr>
+        <w:fldChar w:fldCharType="begin"/>
+      </w:r>
+      <w:r>
+        <w:rPr>
+          <w:rFonts w:asciiTheme="minorHAnsi" w:hAnsiTheme="minorHAnsi" w:cstheme="minorHAnsi"/>
+          <w:b/>
+          <w:bCs/>
+        </w:rPr>
+        <w:instrText>HYPERLINK "https://www.codechef.com/users/tirthankar_95" \h</w:instrText>
+      </w:r>
+      <w:r>
+        <w:rPr>
+          <w:rFonts w:asciiTheme="minorHAnsi" w:hAnsiTheme="minorHAnsi" w:cstheme="minorHAnsi"/>
+          <w:b/>
+          <w:bCs/>
+        </w:rPr>
+      </w:r>
+      <w:r>
+        <w:rPr>
+          <w:rFonts w:asciiTheme="minorHAnsi" w:hAnsiTheme="minorHAnsi" w:cstheme="minorHAnsi"/>
+          <w:b/>
+          <w:bCs/>
+        </w:rPr>
+        <w:fldChar w:fldCharType="separate"/>
+      </w:r>
+      <w:r>
+        <w:rPr>
+          <w:rFonts w:asciiTheme="minorHAnsi" w:hAnsiTheme="minorHAnsi" w:cstheme="minorHAnsi"/>
+          <w:b/>
+          <w:bCs/>
+          <w:color w:val="0462C1"/>
+          <w:u w:val="single"/>
+        </w:rPr>
+        <w:t>https://www.codechef.com/users/tirthankar_95</w:t>
+      </w:r>
+      <w:r>
+        <w:rPr>
+          <w:rFonts w:asciiTheme="minorHAnsi" w:hAnsiTheme="minorHAnsi" w:cstheme="minorHAnsi"/>
+          <w:b/>
+          <w:bCs/>
+          <w:color w:val="0462C1"/>
+          <w:u w:val="single"/>
+        </w:rPr>
+        <w:fldChar w:fldCharType="end"/>
+      </w:r>
+      <w:r>
+        <w:rPr>
+          <w:rFonts w:asciiTheme="minorHAnsi" w:hAnsiTheme="minorHAnsi" w:cstheme="minorHAnsi"/>
+        </w:rPr>
+        <w:t xml:space="preserve"> </w:t>
+      </w:r>
+    </w:p>
+    <w:p>
+      <w:pPr>
+        <w:pStyle w:val="content"/>
+        <w:spacing w:before="0" w:beforeAutospacing="0" w:after="0" w:afterAutospacing="0"/>
+        <w:jc w:val="both"/>
+        <w:rPr>
+          <w:rFonts w:asciiTheme="minorHAnsi" w:hAnsiTheme="minorHAnsi" w:cstheme="minorHAnsi"/>
           <w:sz w:val="16"/>
           <w:szCs w:val="16"/>
         </w:rPr>
       </w:pPr>
-      <w:r>
-        <w:rPr>
-          <w:rFonts w:asciiTheme="minorHAnsi" w:hAnsiTheme="minorHAnsi" w:cstheme="minorHAnsi"/>
-        </w:rPr>
-        <w:t>• </w:t>
-      </w:r>
-      <w:bookmarkStart w:id="1" w:name="_Hlk154217328"/>
-      <w:r>
-        <w:rPr>
-          <w:rFonts w:asciiTheme="minorHAnsi" w:hAnsiTheme="minorHAnsi" w:cstheme="minorHAnsi"/>
-        </w:rPr>
-        <w:t xml:space="preserve">Participated in </w:t>
-      </w:r>
-      <w:r>
-        <w:rPr>
-          <w:rFonts w:asciiTheme="minorHAnsi" w:hAnsiTheme="minorHAnsi" w:cstheme="minorHAnsi"/>
-          <w:b/>
-          <w:bCs/>
-        </w:rPr>
-        <w:t xml:space="preserve">Competitive Coding, </w:t>
-      </w:r>
-      <w:r>
-        <w:rPr>
-          <w:rFonts w:asciiTheme="minorHAnsi" w:hAnsiTheme="minorHAnsi" w:cstheme="minorHAnsi"/>
-        </w:rPr>
-        <w:t xml:space="preserve">achieving a Best Code Chef Global Rank of approximately </w:t>
-      </w:r>
-      <w:r>
-        <w:rPr>
-          <w:rFonts w:asciiTheme="minorHAnsi" w:hAnsiTheme="minorHAnsi" w:cstheme="minorHAnsi"/>
-          <w:b/>
-          <w:bCs/>
-        </w:rPr>
-        <w:t>314 out of 11809</w:t>
-      </w:r>
-      <w:r>
-        <w:rPr>
-          <w:rFonts w:asciiTheme="minorHAnsi" w:hAnsiTheme="minorHAnsi" w:cstheme="minorHAnsi"/>
-        </w:rPr>
-        <w:t xml:space="preserve"> in the April Challenge 2019. </w:t>
-      </w:r>
-      <w:bookmarkEnd w:id="1"/>
-      <w:r>
-        <w:rPr>
-          <w:rFonts w:asciiTheme="minorHAnsi" w:hAnsiTheme="minorHAnsi" w:cstheme="minorHAnsi"/>
-          <w:b/>
-          <w:bCs/>
-        </w:rPr>
-        <w:fldChar w:fldCharType="begin"/>
-      </w:r>
-      <w:r>
-        <w:rPr>
-          <w:rFonts w:asciiTheme="minorHAnsi" w:hAnsiTheme="minorHAnsi" w:cstheme="minorHAnsi"/>
-          <w:b/>
-          <w:bCs/>
-        </w:rPr>
-        <w:instrText>HYPERLINK "https://www.codechef.com/users/tirthankar_95" \h</w:instrText>
-      </w:r>
-      <w:r>
-        <w:rPr>
-          <w:rFonts w:asciiTheme="minorHAnsi" w:hAnsiTheme="minorHAnsi" w:cstheme="minorHAnsi"/>
-          <w:b/>
-          <w:bCs/>
-        </w:rPr>
-      </w:r>
-      <w:r>
-        <w:rPr>
-          <w:rFonts w:asciiTheme="minorHAnsi" w:hAnsiTheme="minorHAnsi" w:cstheme="minorHAnsi"/>
-          <w:b/>
-          <w:bCs/>
-        </w:rPr>
-        <w:fldChar w:fldCharType="separate"/>
-      </w:r>
-      <w:r>
-        <w:rPr>
-          <w:rFonts w:asciiTheme="minorHAnsi" w:hAnsiTheme="minorHAnsi" w:cstheme="minorHAnsi"/>
-          <w:b/>
-          <w:bCs/>
-          <w:color w:val="0462C1"/>
-          <w:u w:val="single"/>
-        </w:rPr>
-        <w:t>https://www.codechef.com/users/tirthankar_95</w:t>
-      </w:r>
-      <w:r>
-        <w:rPr>
-          <w:rFonts w:asciiTheme="minorHAnsi" w:hAnsiTheme="minorHAnsi" w:cstheme="minorHAnsi"/>
-          <w:b/>
-          <w:bCs/>
-          <w:color w:val="0462C1"/>
-          <w:u w:val="single"/>
-        </w:rPr>
-        <w:fldChar w:fldCharType="end"/>
-      </w:r>
-      <w:r>
-        <w:rPr>
-          <w:rFonts w:asciiTheme="minorHAnsi" w:hAnsiTheme="minorHAnsi" w:cstheme="minorHAnsi"/>
-          <w:sz w:val="16"/>
-          <w:szCs w:val="16"/>
-        </w:rPr>
-        <w:t xml:space="preserve"> </w:t>
-      </w:r>
     </w:p>
     <w:p>
       <w:pPr>
+        <w:spacing w:before="2" w:line="246" w:lineRule="auto"/>
+        <w:ind w:right="-15"/>
+        <w:rPr>
+          <w:rFonts w:asciiTheme="minorHAnsi" w:hAnsiTheme="minorHAnsi" w:cstheme="minorHAnsi"/>
+          <w:b/>
+          <w:sz w:val="20"/>
+          <w:szCs w:val="20"/>
+        </w:rPr>
+      </w:pPr>
+      <w:r>
+        <w:rPr>
+          <w:rFonts w:asciiTheme="minorHAnsi" w:hAnsiTheme="minorHAnsi" w:cstheme="minorHAnsi"/>
+          <w:b/>
+          <w:bCs/>
+          <w:caps/>
+          <w:sz w:val="20"/>
+          <w:szCs w:val="20"/>
+          <w:highlight w:val="yellow"/>
+          <w:u w:val="single"/>
+        </w:rPr>
+        <w:t>Certificates</w:t>
+      </w:r>
+      <w:r>
+        <w:rPr>
+          <w:rFonts w:asciiTheme="minorHAnsi" w:hAnsiTheme="minorHAnsi" w:cstheme="minorHAnsi"/>
+          <w:b/>
+          <w:bCs/>
+          <w:caps/>
+          <w:sz w:val="20"/>
+          <w:szCs w:val="20"/>
+          <w:u w:val="single"/>
+        </w:rPr>
+        <w:t xml:space="preserve"> </w:t>
+      </w:r>
+      <w:r>
+        <w:rPr>
+          <w:rFonts w:asciiTheme="minorHAnsi" w:hAnsiTheme="minorHAnsi" w:cstheme="minorHAnsi"/>
+          <w:b/>
+          <w:bCs/>
+          <w:caps/>
+          <w:sz w:val="20"/>
+          <w:szCs w:val="20"/>
+        </w:rPr>
+        <w:t xml:space="preserve"> </w:t>
+      </w:r>
+      <w:hyperlink r:id="rId16" w:history="1">
+        <w:r>
+          <w:rPr>
+            <w:rStyle w:val="Hyperlink"/>
+            <w:rFonts w:asciiTheme="minorHAnsi" w:hAnsiTheme="minorHAnsi" w:cstheme="minorHAnsi"/>
+            <w:b/>
+            <w:sz w:val="20"/>
+            <w:szCs w:val="20"/>
+          </w:rPr>
+          <w:t>https://github.com/tirthankar95/CompletionCertificates/tree/main</w:t>
+        </w:r>
+      </w:hyperlink>
+    </w:p>
+    <w:p>
+      <w:pPr>
+        <w:spacing w:before="2" w:line="246" w:lineRule="auto"/>
+        <w:ind w:right="-15"/>
+        <w:rPr>
+          <w:rFonts w:asciiTheme="minorHAnsi" w:hAnsiTheme="minorHAnsi" w:cstheme="minorHAnsi"/>
+          <w:bCs/>
+          <w:sz w:val="20"/>
+          <w:szCs w:val="20"/>
+        </w:rPr>
+      </w:pPr>
+      <w:r>
+        <w:rPr>
+          <w:rFonts w:asciiTheme="minorHAnsi" w:hAnsiTheme="minorHAnsi" w:cstheme="minorHAnsi"/>
+          <w:bCs/>
+          <w:sz w:val="20"/>
+          <w:szCs w:val="20"/>
+        </w:rPr>
+        <w:t xml:space="preserve">Docker &amp; Kubernetes, SOLID Principles, Deep Learning, Data Science Internship, Camera &amp; Imaging, Mathematics for Machine Learning. </w:t>
+      </w:r>
+    </w:p>
+    <w:p>
+      <w:pPr>
         <w:pStyle w:val="content"/>
         <w:spacing w:before="0" w:beforeAutospacing="0" w:after="0" w:afterAutospacing="0"/>
-        <w:rPr>
-          <w:rFonts w:asciiTheme="minorHAnsi" w:hAnsiTheme="minorHAnsi" w:cstheme="minorHAnsi"/>
-          <w:sz w:val="16"/>
-          <w:szCs w:val="16"/>
-        </w:rPr>
-      </w:pPr>
-    </w:p>
-    <w:p>
-      <w:pPr>
-        <w:spacing w:before="2" w:line="246" w:lineRule="auto"/>
-        <w:ind w:left="100" w:right="-15"/>
-        <w:rPr>
-          <w:rFonts w:asciiTheme="minorHAnsi" w:hAnsiTheme="minorHAnsi" w:cstheme="minorHAnsi"/>
-          <w:b/>
-          <w:sz w:val="18"/>
-          <w:szCs w:val="18"/>
+        <w:jc w:val="both"/>
+        <w:rPr>
+          <w:rFonts w:asciiTheme="minorHAnsi" w:hAnsiTheme="minorHAnsi" w:cstheme="minorHAnsi"/>
         </w:rPr>
       </w:pPr>
     </w:p>

</xml_diff>